<commit_message>
Sprawko się tworzy. Wstęp i rozdział pierwszy powiedzmy, że gotowy.
</commit_message>
<xml_diff>
--- a/Sprawozdanie_Cubli.docx
+++ b/Sprawozdanie_Cubli.docx
@@ -37,7 +37,7 @@
                     </pic:cNvPicPr>
                   </pic:nvPicPr>
                   <pic:blipFill>
-                    <a:blip r:embed="rId6" cstate="print">
+                    <a:blip r:embed="rId8" cstate="print">
                       <a:extLst>
                         <a:ext uri="{28A0092B-C50C-407E-A947-70E740481C1C}">
                           <a14:useLocalDpi xmlns:a14="http://schemas.microsoft.com/office/drawing/2010/main" xmlns:wps="http://schemas.microsoft.com/office/word/2010/wordprocessingShape" xmlns:wpi="http://schemas.microsoft.com/office/word/2010/wordprocessingInk" xmlns:wpg="http://schemas.microsoft.com/office/word/2010/wordprocessingGroup" xmlns:w14="http://schemas.microsoft.com/office/word/2010/wordml" xmlns:w="http://schemas.openxmlformats.org/wordprocessingml/2006/main" xmlns:w10="urn:schemas-microsoft-com:office:word" xmlns:wp14="http://schemas.microsoft.com/office/word/2010/wordprocessingDrawing" xmlns:v="urn:schemas-microsoft-com:vml" xmlns:o="urn:schemas-microsoft-com:office:office" xmlns:mc="http://schemas.openxmlformats.org/markup-compatibility/2006" xmlns:wpc="http://schemas.microsoft.com/office/word/2010/wordprocessingCanvas" xmlns="" val="0"/>
@@ -89,7 +89,6 @@
         <w:rPr>
           <w:rFonts w:ascii="Times New Roman" w:hAnsi="Times New Roman" w:cs="Times New Roman"/>
           <w:bCs/>
-          <w:sz w:val="24"/>
           <w:szCs w:val="24"/>
         </w:rPr>
       </w:pPr>
@@ -97,7 +96,6 @@
         <w:rPr>
           <w:rFonts w:ascii="Times New Roman" w:hAnsi="Times New Roman" w:cs="Times New Roman"/>
           <w:bCs/>
-          <w:sz w:val="24"/>
           <w:szCs w:val="24"/>
         </w:rPr>
         <w:t>AKADEMIA GÓRNICZO-HUTNICZA IM. STANISŁAWA STASZICA W KRAKOWIE</w:t>
@@ -113,7 +111,6 @@
         <w:rPr>
           <w:rFonts w:ascii="Times New Roman" w:hAnsi="Times New Roman" w:cs="Times New Roman"/>
           <w:bCs/>
-          <w:sz w:val="24"/>
           <w:szCs w:val="24"/>
         </w:rPr>
       </w:pPr>
@@ -121,7 +118,6 @@
         <w:rPr>
           <w:rFonts w:ascii="Times New Roman" w:hAnsi="Times New Roman" w:cs="Times New Roman"/>
           <w:bCs/>
-          <w:sz w:val="24"/>
           <w:szCs w:val="24"/>
         </w:rPr>
         <w:t>WYDZIAŁ ELEKTROTECHNIKI, AUTOMATYKI,</w:t>
@@ -137,7 +133,6 @@
         <w:rPr>
           <w:rFonts w:ascii="Times New Roman" w:hAnsi="Times New Roman" w:cs="Times New Roman"/>
           <w:bCs/>
-          <w:sz w:val="24"/>
           <w:szCs w:val="24"/>
         </w:rPr>
       </w:pPr>
@@ -145,7 +140,6 @@
         <w:rPr>
           <w:rFonts w:ascii="Times New Roman" w:hAnsi="Times New Roman" w:cs="Times New Roman"/>
           <w:bCs/>
-          <w:sz w:val="24"/>
           <w:szCs w:val="24"/>
         </w:rPr>
         <w:t>INFORMATYKI I INŻYNIERII BIOMEDYCZNEJ</w:t>
@@ -233,7 +227,27 @@
           <w:sz w:val="28"/>
           <w:szCs w:val="29"/>
         </w:rPr>
-        <w:t>Stabilizacja położenia sześciennej kostki „Cubli”</w:t>
+        <w:t>Stabilizacja położenia sześciennej kostki „</w:t>
+      </w:r>
+      <w:proofErr w:type="spellStart"/>
+      <w:r>
+        <w:rPr>
+          <w:rFonts w:ascii="Times New Roman" w:hAnsi="Times New Roman" w:cs="Times New Roman"/>
+          <w:i/>
+          <w:sz w:val="28"/>
+          <w:szCs w:val="29"/>
+        </w:rPr>
+        <w:t>Cubli</w:t>
+      </w:r>
+      <w:proofErr w:type="spellEnd"/>
+      <w:r>
+        <w:rPr>
+          <w:rFonts w:ascii="Times New Roman" w:hAnsi="Times New Roman" w:cs="Times New Roman"/>
+          <w:i/>
+          <w:sz w:val="28"/>
+          <w:szCs w:val="29"/>
+        </w:rPr>
+        <w:t>”</w:t>
       </w:r>
     </w:p>
     <w:p>
@@ -288,34 +302,29 @@
         <w:spacing w:after="0" w:line="240" w:lineRule="auto"/>
         <w:rPr>
           <w:rFonts w:ascii="Times New Roman" w:hAnsi="Times New Roman" w:cs="Times New Roman"/>
-          <w:sz w:val="24"/>
-        </w:rPr>
-      </w:pPr>
-      <w:r>
-        <w:rPr>
-          <w:rFonts w:ascii="Times New Roman" w:hAnsi="Times New Roman" w:cs="Times New Roman"/>
-          <w:sz w:val="24"/>
+        </w:rPr>
+      </w:pPr>
+      <w:r>
+        <w:rPr>
+          <w:rFonts w:ascii="Times New Roman" w:hAnsi="Times New Roman" w:cs="Times New Roman"/>
         </w:rPr>
         <w:t xml:space="preserve">Autorzy: </w:t>
       </w:r>
       <w:r>
         <w:rPr>
           <w:rFonts w:ascii="Times New Roman" w:hAnsi="Times New Roman" w:cs="Times New Roman"/>
-          <w:sz w:val="24"/>
         </w:rPr>
         <w:tab/>
       </w:r>
       <w:r>
         <w:rPr>
           <w:rFonts w:ascii="Times New Roman" w:hAnsi="Times New Roman" w:cs="Times New Roman"/>
-          <w:sz w:val="24"/>
         </w:rPr>
         <w:tab/>
       </w:r>
       <w:r>
         <w:rPr>
           <w:rFonts w:ascii="Times New Roman" w:hAnsi="Times New Roman" w:cs="Times New Roman"/>
-          <w:sz w:val="24"/>
         </w:rPr>
         <w:tab/>
         <w:t>Jakub Wą</w:t>
@@ -323,14 +332,12 @@
       <w:r>
         <w:rPr>
           <w:rFonts w:ascii="Times New Roman" w:hAnsi="Times New Roman" w:cs="Times New Roman"/>
-          <w:sz w:val="24"/>
         </w:rPr>
         <w:t>s</w:t>
       </w:r>
       <w:r>
         <w:rPr>
           <w:rFonts w:ascii="Times New Roman" w:hAnsi="Times New Roman" w:cs="Times New Roman"/>
-          <w:sz w:val="24"/>
         </w:rPr>
         <w:t>ik, Michał Jasiński</w:t>
       </w:r>
@@ -343,27 +350,23 @@
         <w:spacing w:after="0" w:line="240" w:lineRule="auto"/>
         <w:rPr>
           <w:rFonts w:ascii="Times New Roman" w:hAnsi="Times New Roman" w:cs="Times New Roman"/>
-          <w:sz w:val="24"/>
-        </w:rPr>
-      </w:pPr>
-      <w:r>
-        <w:rPr>
-          <w:rFonts w:ascii="Times New Roman" w:hAnsi="Times New Roman" w:cs="Times New Roman"/>
-          <w:sz w:val="24"/>
+        </w:rPr>
+      </w:pPr>
+      <w:r>
+        <w:rPr>
+          <w:rFonts w:ascii="Times New Roman" w:hAnsi="Times New Roman" w:cs="Times New Roman"/>
         </w:rPr>
         <w:t xml:space="preserve">Kierunek studiów: </w:t>
       </w:r>
       <w:r>
         <w:rPr>
           <w:rFonts w:ascii="Times New Roman" w:hAnsi="Times New Roman" w:cs="Times New Roman"/>
-          <w:sz w:val="24"/>
         </w:rPr>
         <w:tab/>
       </w:r>
       <w:r>
         <w:rPr>
           <w:rFonts w:ascii="Times New Roman" w:hAnsi="Times New Roman" w:cs="Times New Roman"/>
-          <w:sz w:val="24"/>
         </w:rPr>
         <w:tab/>
         <w:t>Automatyka i Robotyka</w:t>
@@ -371,7 +374,6 @@
       <w:r>
         <w:rPr>
           <w:rFonts w:ascii="Times New Roman" w:hAnsi="Times New Roman" w:cs="Times New Roman"/>
-          <w:sz w:val="24"/>
         </w:rPr>
         <w:t>, studia magisterskie I stopnia</w:t>
       </w:r>
@@ -384,34 +386,29 @@
         <w:spacing w:after="0" w:line="240" w:lineRule="auto"/>
         <w:rPr>
           <w:rFonts w:ascii="Times New Roman" w:hAnsi="Times New Roman" w:cs="Times New Roman"/>
-          <w:sz w:val="24"/>
-        </w:rPr>
-      </w:pPr>
-      <w:r>
-        <w:rPr>
-          <w:rFonts w:ascii="Times New Roman" w:hAnsi="Times New Roman" w:cs="Times New Roman"/>
-          <w:sz w:val="24"/>
+        </w:rPr>
+      </w:pPr>
+      <w:r>
+        <w:rPr>
+          <w:rFonts w:ascii="Times New Roman" w:hAnsi="Times New Roman" w:cs="Times New Roman"/>
         </w:rPr>
         <w:t xml:space="preserve">Prowadzący: </w:t>
       </w:r>
       <w:r>
         <w:rPr>
           <w:rFonts w:ascii="Times New Roman" w:hAnsi="Times New Roman" w:cs="Times New Roman"/>
-          <w:sz w:val="24"/>
         </w:rPr>
         <w:tab/>
       </w:r>
       <w:r>
         <w:rPr>
           <w:rFonts w:ascii="Times New Roman" w:hAnsi="Times New Roman" w:cs="Times New Roman"/>
-          <w:sz w:val="24"/>
         </w:rPr>
         <w:tab/>
       </w:r>
       <w:r>
         <w:rPr>
           <w:rFonts w:ascii="Times New Roman" w:hAnsi="Times New Roman" w:cs="Times New Roman"/>
-          <w:sz w:val="24"/>
         </w:rPr>
         <w:tab/>
         <w:t>D</w:t>
@@ -419,28 +416,24 @@
       <w:r>
         <w:rPr>
           <w:rFonts w:ascii="Times New Roman" w:hAnsi="Times New Roman" w:cs="Times New Roman"/>
-          <w:sz w:val="24"/>
         </w:rPr>
         <w:t>r</w:t>
       </w:r>
       <w:r>
         <w:rPr>
           <w:rFonts w:ascii="Times New Roman" w:hAnsi="Times New Roman" w:cs="Times New Roman"/>
-          <w:sz w:val="24"/>
         </w:rPr>
         <w:t xml:space="preserve"> hab.</w:t>
       </w:r>
       <w:r>
         <w:rPr>
           <w:rFonts w:ascii="Times New Roman" w:hAnsi="Times New Roman" w:cs="Times New Roman"/>
-          <w:sz w:val="24"/>
         </w:rPr>
         <w:t xml:space="preserve"> inż. A</w:t>
       </w:r>
       <w:r>
         <w:rPr>
           <w:rFonts w:ascii="Times New Roman" w:hAnsi="Times New Roman" w:cs="Times New Roman"/>
-          <w:sz w:val="24"/>
         </w:rPr>
         <w:t>dam Korytowski</w:t>
       </w:r>
@@ -514,6 +507,7 @@
           <w:rFonts w:ascii="Times New Roman" w:hAnsi="Times New Roman" w:cs="Times New Roman"/>
           <w:sz w:val="20"/>
         </w:rPr>
+        <w:lastRenderedPageBreak/>
         <w:t>Kraków 2017</w:t>
       </w:r>
     </w:p>
@@ -527,7 +521,6 @@
         <w:rPr>
           <w:rFonts w:ascii="Times New Roman" w:hAnsi="Times New Roman" w:cs="Times New Roman"/>
         </w:rPr>
-        <w:lastRenderedPageBreak/>
         <w:br w:type="page"/>
       </w:r>
     </w:p>
@@ -547,6 +540,11 @@
           <w:docPartUnique/>
         </w:docPartObj>
       </w:sdtPr>
+      <w:sdtEndPr>
+        <w:rPr>
+          <w:sz w:val="24"/>
+        </w:rPr>
+      </w:sdtEndPr>
       <w:sdtContent>
         <w:p>
           <w:pPr>
@@ -596,7 +594,7 @@
             </w:rPr>
             <w:fldChar w:fldCharType="separate"/>
           </w:r>
-          <w:hyperlink w:anchor="_Toc484879450" w:history="1">
+          <w:hyperlink w:anchor="_Toc484942688" w:history="1">
             <w:r>
               <w:rPr>
                 <w:rStyle w:val="Hipercze"/>
@@ -624,7 +622,7 @@
                 <w:noProof/>
                 <w:webHidden/>
               </w:rPr>
-              <w:instrText xml:space="preserve"> PAGEREF _Toc484879450 \h </w:instrText>
+              <w:instrText xml:space="preserve"> PAGEREF _Toc484942688 \h </w:instrText>
             </w:r>
             <w:r>
               <w:rPr>
@@ -668,7 +666,7 @@
               <w:lang w:eastAsia="pl-PL"/>
             </w:rPr>
           </w:pPr>
-          <w:hyperlink w:anchor="_Toc484879451" w:history="1">
+          <w:hyperlink w:anchor="_Toc484942689" w:history="1">
             <w:r>
               <w:rPr>
                 <w:rStyle w:val="Hipercze"/>
@@ -712,7 +710,7 @@
                 <w:noProof/>
                 <w:webHidden/>
               </w:rPr>
-              <w:instrText xml:space="preserve"> PAGEREF _Toc484879451 \h </w:instrText>
+              <w:instrText xml:space="preserve"> PAGEREF _Toc484942689 \h </w:instrText>
             </w:r>
             <w:r>
               <w:rPr>
@@ -756,7 +754,7 @@
               <w:lang w:eastAsia="pl-PL"/>
             </w:rPr>
           </w:pPr>
-          <w:hyperlink w:anchor="_Toc484879452" w:history="1">
+          <w:hyperlink w:anchor="_Toc484942690" w:history="1">
             <w:r>
               <w:rPr>
                 <w:rStyle w:val="Hipercze"/>
@@ -800,7 +798,7 @@
                 <w:noProof/>
                 <w:webHidden/>
               </w:rPr>
-              <w:instrText xml:space="preserve"> PAGEREF _Toc484879452 \h </w:instrText>
+              <w:instrText xml:space="preserve"> PAGEREF _Toc484942690 \h </w:instrText>
             </w:r>
             <w:r>
               <w:rPr>
@@ -844,7 +842,7 @@
               <w:lang w:eastAsia="pl-PL"/>
             </w:rPr>
           </w:pPr>
-          <w:hyperlink w:anchor="_Toc484879453" w:history="1">
+          <w:hyperlink w:anchor="_Toc484942691" w:history="1">
             <w:r>
               <w:rPr>
                 <w:rStyle w:val="Hipercze"/>
@@ -888,7 +886,7 @@
                 <w:noProof/>
                 <w:webHidden/>
               </w:rPr>
-              <w:instrText xml:space="preserve"> PAGEREF _Toc484879453 \h </w:instrText>
+              <w:instrText xml:space="preserve"> PAGEREF _Toc484942691 \h </w:instrText>
             </w:r>
             <w:r>
               <w:rPr>
@@ -932,7 +930,7 @@
               <w:lang w:eastAsia="pl-PL"/>
             </w:rPr>
           </w:pPr>
-          <w:hyperlink w:anchor="_Toc484879454" w:history="1">
+          <w:hyperlink w:anchor="_Toc484942692" w:history="1">
             <w:r>
               <w:rPr>
                 <w:rStyle w:val="Hipercze"/>
@@ -976,7 +974,7 @@
                 <w:noProof/>
                 <w:webHidden/>
               </w:rPr>
-              <w:instrText xml:space="preserve"> PAGEREF _Toc484879454 \h </w:instrText>
+              <w:instrText xml:space="preserve"> PAGEREF _Toc484942692 \h </w:instrText>
             </w:r>
             <w:r>
               <w:rPr>
@@ -1020,7 +1018,7 @@
               <w:lang w:eastAsia="pl-PL"/>
             </w:rPr>
           </w:pPr>
-          <w:hyperlink w:anchor="_Toc484879455" w:history="1">
+          <w:hyperlink w:anchor="_Toc484942693" w:history="1">
             <w:r>
               <w:rPr>
                 <w:rStyle w:val="Hipercze"/>
@@ -1062,7 +1060,7 @@
                 <w:noProof/>
                 <w:webHidden/>
               </w:rPr>
-              <w:instrText xml:space="preserve"> PAGEREF _Toc484879455 \h </w:instrText>
+              <w:instrText xml:space="preserve"> PAGEREF _Toc484942693 \h </w:instrText>
             </w:r>
             <w:r>
               <w:rPr>
@@ -1106,7 +1104,7 @@
               <w:lang w:eastAsia="pl-PL"/>
             </w:rPr>
           </w:pPr>
-          <w:hyperlink w:anchor="_Toc484879456" w:history="1">
+          <w:hyperlink w:anchor="_Toc484942694" w:history="1">
             <w:r>
               <w:rPr>
                 <w:rStyle w:val="Hipercze"/>
@@ -1148,7 +1146,7 @@
                 <w:noProof/>
                 <w:webHidden/>
               </w:rPr>
-              <w:instrText xml:space="preserve"> PAGEREF _Toc484879456 \h </w:instrText>
+              <w:instrText xml:space="preserve"> PAGEREF _Toc484942694 \h </w:instrText>
             </w:r>
             <w:r>
               <w:rPr>
@@ -1192,7 +1190,7 @@
               <w:lang w:eastAsia="pl-PL"/>
             </w:rPr>
           </w:pPr>
-          <w:hyperlink w:anchor="_Toc484879457" w:history="1">
+          <w:hyperlink w:anchor="_Toc484942695" w:history="1">
             <w:r>
               <w:rPr>
                 <w:rStyle w:val="Hipercze"/>
@@ -1234,7 +1232,7 @@
                 <w:noProof/>
                 <w:webHidden/>
               </w:rPr>
-              <w:instrText xml:space="preserve"> PAGEREF _Toc484879457 \h </w:instrText>
+              <w:instrText xml:space="preserve"> PAGEREF _Toc484942695 \h </w:instrText>
             </w:r>
             <w:r>
               <w:rPr>
@@ -1278,7 +1276,7 @@
               <w:lang w:eastAsia="pl-PL"/>
             </w:rPr>
           </w:pPr>
-          <w:hyperlink w:anchor="_Toc484879458" w:history="1">
+          <w:hyperlink w:anchor="_Toc484942696" w:history="1">
             <w:r>
               <w:rPr>
                 <w:rStyle w:val="Hipercze"/>
@@ -1320,7 +1318,7 @@
                 <w:noProof/>
                 <w:webHidden/>
               </w:rPr>
-              <w:instrText xml:space="preserve"> PAGEREF _Toc484879458 \h </w:instrText>
+              <w:instrText xml:space="preserve"> PAGEREF _Toc484942696 \h </w:instrText>
             </w:r>
             <w:r>
               <w:rPr>
@@ -1364,7 +1362,7 @@
               <w:lang w:eastAsia="pl-PL"/>
             </w:rPr>
           </w:pPr>
-          <w:hyperlink w:anchor="_Toc484879459" w:history="1">
+          <w:hyperlink w:anchor="_Toc484942697" w:history="1">
             <w:r>
               <w:rPr>
                 <w:rStyle w:val="Hipercze"/>
@@ -1406,7 +1404,7 @@
                 <w:noProof/>
                 <w:webHidden/>
               </w:rPr>
-              <w:instrText xml:space="preserve"> PAGEREF _Toc484879459 \h </w:instrText>
+              <w:instrText xml:space="preserve"> PAGEREF _Toc484942697 \h </w:instrText>
             </w:r>
             <w:r>
               <w:rPr>
@@ -1450,7 +1448,7 @@
               <w:lang w:eastAsia="pl-PL"/>
             </w:rPr>
           </w:pPr>
-          <w:hyperlink w:anchor="_Toc484879460" w:history="1">
+          <w:hyperlink w:anchor="_Toc484942698" w:history="1">
             <w:r>
               <w:rPr>
                 <w:rStyle w:val="Hipercze"/>
@@ -1492,7 +1490,7 @@
                 <w:noProof/>
                 <w:webHidden/>
               </w:rPr>
-              <w:instrText xml:space="preserve"> PAGEREF _Toc484879460 \h </w:instrText>
+              <w:instrText xml:space="preserve"> PAGEREF _Toc484942698 \h </w:instrText>
             </w:r>
             <w:r>
               <w:rPr>
@@ -1536,7 +1534,7 @@
               <w:lang w:eastAsia="pl-PL"/>
             </w:rPr>
           </w:pPr>
-          <w:hyperlink w:anchor="_Toc484879461" w:history="1">
+          <w:hyperlink w:anchor="_Toc484942699" w:history="1">
             <w:r>
               <w:rPr>
                 <w:rStyle w:val="Hipercze"/>
@@ -1578,7 +1576,7 @@
                 <w:noProof/>
                 <w:webHidden/>
               </w:rPr>
-              <w:instrText xml:space="preserve"> PAGEREF _Toc484879461 \h </w:instrText>
+              <w:instrText xml:space="preserve"> PAGEREF _Toc484942699 \h </w:instrText>
             </w:r>
             <w:r>
               <w:rPr>
@@ -1622,7 +1620,7 @@
               <w:lang w:eastAsia="pl-PL"/>
             </w:rPr>
           </w:pPr>
-          <w:hyperlink w:anchor="_Toc484879462" w:history="1">
+          <w:hyperlink w:anchor="_Toc484942700" w:history="1">
             <w:r>
               <w:rPr>
                 <w:rStyle w:val="Hipercze"/>
@@ -1664,7 +1662,7 @@
                 <w:noProof/>
                 <w:webHidden/>
               </w:rPr>
-              <w:instrText xml:space="preserve"> PAGEREF _Toc484879462 \h </w:instrText>
+              <w:instrText xml:space="preserve"> PAGEREF _Toc484942700 \h </w:instrText>
             </w:r>
             <w:r>
               <w:rPr>
@@ -1708,7 +1706,7 @@
               <w:lang w:eastAsia="pl-PL"/>
             </w:rPr>
           </w:pPr>
-          <w:hyperlink w:anchor="_Toc484879463" w:history="1">
+          <w:hyperlink w:anchor="_Toc484942701" w:history="1">
             <w:r>
               <w:rPr>
                 <w:rStyle w:val="Hipercze"/>
@@ -1750,7 +1748,7 @@
                 <w:noProof/>
                 <w:webHidden/>
               </w:rPr>
-              <w:instrText xml:space="preserve"> PAGEREF _Toc484879463 \h </w:instrText>
+              <w:instrText xml:space="preserve"> PAGEREF _Toc484942701 \h </w:instrText>
             </w:r>
             <w:r>
               <w:rPr>
@@ -1794,7 +1792,7 @@
               <w:lang w:eastAsia="pl-PL"/>
             </w:rPr>
           </w:pPr>
-          <w:hyperlink w:anchor="_Toc484879464" w:history="1">
+          <w:hyperlink w:anchor="_Toc484942702" w:history="1">
             <w:r>
               <w:rPr>
                 <w:rStyle w:val="Hipercze"/>
@@ -1836,7 +1834,7 @@
                 <w:noProof/>
                 <w:webHidden/>
               </w:rPr>
-              <w:instrText xml:space="preserve"> PAGEREF _Toc484879464 \h </w:instrText>
+              <w:instrText xml:space="preserve"> PAGEREF _Toc484942702 \h </w:instrText>
             </w:r>
             <w:r>
               <w:rPr>
@@ -1880,7 +1878,7 @@
               <w:lang w:eastAsia="pl-PL"/>
             </w:rPr>
           </w:pPr>
-          <w:hyperlink w:anchor="_Toc484879465" w:history="1">
+          <w:hyperlink w:anchor="_Toc484942703" w:history="1">
             <w:r>
               <w:rPr>
                 <w:rStyle w:val="Hipercze"/>
@@ -1922,7 +1920,7 @@
                 <w:noProof/>
                 <w:webHidden/>
               </w:rPr>
-              <w:instrText xml:space="preserve"> PAGEREF _Toc484879465 \h </w:instrText>
+              <w:instrText xml:space="preserve"> PAGEREF _Toc484942703 \h </w:instrText>
             </w:r>
             <w:r>
               <w:rPr>
@@ -1966,7 +1964,7 @@
               <w:lang w:eastAsia="pl-PL"/>
             </w:rPr>
           </w:pPr>
-          <w:hyperlink w:anchor="_Toc484879466" w:history="1">
+          <w:hyperlink w:anchor="_Toc484942704" w:history="1">
             <w:r>
               <w:rPr>
                 <w:rStyle w:val="Hipercze"/>
@@ -2008,7 +2006,7 @@
                 <w:noProof/>
                 <w:webHidden/>
               </w:rPr>
-              <w:instrText xml:space="preserve"> PAGEREF _Toc484879466 \h </w:instrText>
+              <w:instrText xml:space="preserve"> PAGEREF _Toc484942704 \h </w:instrText>
             </w:r>
             <w:r>
               <w:rPr>
@@ -2051,7 +2049,7 @@
               <w:lang w:eastAsia="pl-PL"/>
             </w:rPr>
           </w:pPr>
-          <w:hyperlink w:anchor="_Toc484879467" w:history="1">
+          <w:hyperlink w:anchor="_Toc484942705" w:history="1">
             <w:r>
               <w:rPr>
                 <w:rStyle w:val="Hipercze"/>
@@ -2079,7 +2077,7 @@
                 <w:noProof/>
                 <w:webHidden/>
               </w:rPr>
-              <w:instrText xml:space="preserve"> PAGEREF _Toc484879467 \h </w:instrText>
+              <w:instrText xml:space="preserve"> PAGEREF _Toc484942705 \h </w:instrText>
             </w:r>
             <w:r>
               <w:rPr>
@@ -2122,7 +2120,7 @@
               <w:lang w:eastAsia="pl-PL"/>
             </w:rPr>
           </w:pPr>
-          <w:hyperlink w:anchor="_Toc484879468" w:history="1">
+          <w:hyperlink w:anchor="_Toc484942706" w:history="1">
             <w:r>
               <w:rPr>
                 <w:rStyle w:val="Hipercze"/>
@@ -2150,7 +2148,7 @@
                 <w:noProof/>
                 <w:webHidden/>
               </w:rPr>
-              <w:instrText xml:space="preserve"> PAGEREF _Toc484879468 \h </w:instrText>
+              <w:instrText xml:space="preserve"> PAGEREF _Toc484942706 \h </w:instrText>
             </w:r>
             <w:r>
               <w:rPr>
@@ -2193,7 +2191,7 @@
               <w:lang w:eastAsia="pl-PL"/>
             </w:rPr>
           </w:pPr>
-          <w:hyperlink w:anchor="_Toc484879469" w:history="1">
+          <w:hyperlink w:anchor="_Toc484942707" w:history="1">
             <w:r>
               <w:rPr>
                 <w:rStyle w:val="Hipercze"/>
@@ -2220,7 +2218,7 @@
                 <w:noProof/>
                 <w:webHidden/>
               </w:rPr>
-              <w:instrText xml:space="preserve"> PAGEREF _Toc484879469 \h </w:instrText>
+              <w:instrText xml:space="preserve"> PAGEREF _Toc484942707 \h </w:instrText>
             </w:r>
             <w:r>
               <w:rPr>
@@ -2263,7 +2261,7 @@
               <w:lang w:eastAsia="pl-PL"/>
             </w:rPr>
           </w:pPr>
-          <w:hyperlink w:anchor="_Toc484879470" w:history="1">
+          <w:hyperlink w:anchor="_Toc484942708" w:history="1">
             <w:r>
               <w:rPr>
                 <w:rStyle w:val="Hipercze"/>
@@ -2290,7 +2288,7 @@
                 <w:noProof/>
                 <w:webHidden/>
               </w:rPr>
-              <w:instrText xml:space="preserve"> PAGEREF _Toc484879470 \h </w:instrText>
+              <w:instrText xml:space="preserve"> PAGEREF _Toc484942708 \h </w:instrText>
             </w:r>
             <w:r>
               <w:rPr>
@@ -2333,7 +2331,7 @@
               <w:lang w:eastAsia="pl-PL"/>
             </w:rPr>
           </w:pPr>
-          <w:hyperlink w:anchor="_Toc484879471" w:history="1">
+          <w:hyperlink w:anchor="_Toc484942709" w:history="1">
             <w:r>
               <w:rPr>
                 <w:rStyle w:val="Hipercze"/>
@@ -2360,7 +2358,78 @@
                 <w:noProof/>
                 <w:webHidden/>
               </w:rPr>
-              <w:instrText xml:space="preserve"> PAGEREF _Toc484879471 \h </w:instrText>
+              <w:instrText xml:space="preserve"> PAGEREF _Toc484942709 \h </w:instrText>
+            </w:r>
+            <w:r>
+              <w:rPr>
+                <w:noProof/>
+                <w:webHidden/>
+              </w:rPr>
+            </w:r>
+            <w:r>
+              <w:rPr>
+                <w:noProof/>
+                <w:webHidden/>
+              </w:rPr>
+              <w:fldChar w:fldCharType="separate"/>
+            </w:r>
+            <w:r>
+              <w:rPr>
+                <w:noProof/>
+                <w:webHidden/>
+              </w:rPr>
+              <w:t>6</w:t>
+            </w:r>
+            <w:r>
+              <w:rPr>
+                <w:noProof/>
+                <w:webHidden/>
+              </w:rPr>
+              <w:fldChar w:fldCharType="end"/>
+            </w:r>
+          </w:hyperlink>
+        </w:p>
+        <w:p>
+          <w:pPr>
+            <w:pStyle w:val="Spistreci1"/>
+            <w:tabs>
+              <w:tab w:val="right" w:leader="dot" w:pos="9062"/>
+            </w:tabs>
+            <w:rPr>
+              <w:rFonts w:eastAsiaTheme="minorEastAsia"/>
+              <w:noProof/>
+              <w:lang w:eastAsia="pl-PL"/>
+            </w:rPr>
+          </w:pPr>
+          <w:hyperlink w:anchor="_Toc484942710" w:history="1">
+            <w:r>
+              <w:rPr>
+                <w:rStyle w:val="Hipercze"/>
+                <w:rFonts w:ascii="Times New Roman" w:hAnsi="Times New Roman" w:cs="Times New Roman"/>
+                <w:noProof/>
+              </w:rPr>
+              <w:t>Literatura</w:t>
+            </w:r>
+            <w:r>
+              <w:rPr>
+                <w:noProof/>
+                <w:webHidden/>
+              </w:rPr>
+              <w:tab/>
+            </w:r>
+            <w:r>
+              <w:rPr>
+                <w:noProof/>
+                <w:webHidden/>
+              </w:rPr>
+              <w:fldChar w:fldCharType="begin"/>
+            </w:r>
+            <w:r>
+              <w:rPr>
+                <w:noProof/>
+                <w:webHidden/>
+              </w:rPr>
+              <w:instrText xml:space="preserve"> PAGEREF _Toc484942710 \h </w:instrText>
             </w:r>
             <w:r>
               <w:rPr>
@@ -2427,7 +2496,7 @@
           <w:rFonts w:ascii="Times New Roman" w:hAnsi="Times New Roman" w:cs="Times New Roman"/>
         </w:rPr>
       </w:pPr>
-      <w:bookmarkStart w:id="0" w:name="_Toc484879450"/>
+      <w:bookmarkStart w:id="0" w:name="_Toc484942688"/>
       <w:r>
         <w:rPr>
           <w:rFonts w:ascii="Times New Roman" w:hAnsi="Times New Roman" w:cs="Times New Roman"/>
@@ -2456,7 +2525,170 @@
         <w:rPr>
           <w:rFonts w:ascii="Times New Roman" w:hAnsi="Times New Roman" w:cs="Times New Roman"/>
         </w:rPr>
-        <w:t>Wstęp</w:t>
+        <w:t xml:space="preserve">Celem projektu jest znalezienie sterowania optymalnego dla problemu stabilizacji sześciennej kostki </w:t>
+      </w:r>
+      <w:proofErr w:type="spellStart"/>
+      <w:r>
+        <w:rPr>
+          <w:rFonts w:ascii="Times New Roman" w:hAnsi="Times New Roman" w:cs="Times New Roman"/>
+        </w:rPr>
+        <w:t>Cubli</w:t>
+      </w:r>
+      <w:proofErr w:type="spellEnd"/>
+      <w:r>
+        <w:rPr>
+          <w:rFonts w:ascii="Times New Roman" w:hAnsi="Times New Roman" w:cs="Times New Roman"/>
+        </w:rPr>
+        <w:t xml:space="preserve"> z wykorzystaniem optymalizacji dynamicznej</w:t>
+      </w:r>
+      <w:r>
+        <w:rPr>
+          <w:rFonts w:ascii="Times New Roman" w:hAnsi="Times New Roman" w:cs="Times New Roman"/>
+        </w:rPr>
+        <w:t>. „</w:t>
+      </w:r>
+      <w:proofErr w:type="spellStart"/>
+      <w:r>
+        <w:rPr>
+          <w:rFonts w:ascii="Times New Roman" w:hAnsi="Times New Roman" w:cs="Times New Roman"/>
+        </w:rPr>
+        <w:t>Cubli</w:t>
+      </w:r>
+      <w:proofErr w:type="spellEnd"/>
+      <w:r>
+        <w:rPr>
+          <w:rFonts w:ascii="Times New Roman" w:hAnsi="Times New Roman" w:cs="Times New Roman"/>
+        </w:rPr>
+        <w:t xml:space="preserve">” jest projektem realizowanym od 2011 roku na Instytucie Sterowania i Systemów Dynamicznych Politechniki Federalnej ETHZ w Zurychu </w:t>
+      </w:r>
+      <w:r>
+        <w:rPr>
+          <w:rFonts w:ascii="Times New Roman" w:hAnsi="Times New Roman" w:cs="Times New Roman"/>
+        </w:rPr>
+        <w:t xml:space="preserve">przez Michaela </w:t>
+      </w:r>
+      <w:proofErr w:type="spellStart"/>
+      <w:r>
+        <w:rPr>
+          <w:rFonts w:ascii="Times New Roman" w:hAnsi="Times New Roman" w:cs="Times New Roman"/>
+        </w:rPr>
+        <w:t>Muehlebacha</w:t>
+      </w:r>
+      <w:proofErr w:type="spellEnd"/>
+      <w:r>
+        <w:rPr>
+          <w:rFonts w:ascii="Times New Roman" w:hAnsi="Times New Roman" w:cs="Times New Roman"/>
+        </w:rPr>
+        <w:t xml:space="preserve"> i prof. </w:t>
+      </w:r>
+      <w:proofErr w:type="spellStart"/>
+      <w:r>
+        <w:rPr>
+          <w:rFonts w:ascii="Times New Roman" w:hAnsi="Times New Roman" w:cs="Times New Roman"/>
+        </w:rPr>
+        <w:t>Raffaello</w:t>
+      </w:r>
+      <w:proofErr w:type="spellEnd"/>
+      <w:r>
+        <w:rPr>
+          <w:rFonts w:ascii="Times New Roman" w:hAnsi="Times New Roman" w:cs="Times New Roman"/>
+        </w:rPr>
+        <w:t xml:space="preserve"> </w:t>
+      </w:r>
+      <w:proofErr w:type="spellStart"/>
+      <w:r>
+        <w:rPr>
+          <w:rFonts w:ascii="Times New Roman" w:hAnsi="Times New Roman" w:cs="Times New Roman"/>
+        </w:rPr>
+        <w:t>D’Andrea</w:t>
+      </w:r>
+      <w:proofErr w:type="spellEnd"/>
+      <w:r>
+        <w:rPr>
+          <w:rFonts w:ascii="Times New Roman" w:hAnsi="Times New Roman" w:cs="Times New Roman"/>
+        </w:rPr>
+        <w:t xml:space="preserve"> </w:t>
+      </w:r>
+      <w:sdt>
+        <w:sdtPr>
+          <w:rPr>
+            <w:rFonts w:ascii="Times New Roman" w:hAnsi="Times New Roman" w:cs="Times New Roman"/>
+          </w:rPr>
+          <w:id w:val="8551303"/>
+          <w:citation/>
+        </w:sdtPr>
+        <w:sdtContent>
+          <w:r>
+            <w:rPr>
+              <w:rFonts w:ascii="Times New Roman" w:hAnsi="Times New Roman" w:cs="Times New Roman"/>
+            </w:rPr>
+            <w:fldChar w:fldCharType="begin"/>
+          </w:r>
+          <w:r>
+            <w:rPr>
+              <w:rFonts w:ascii="Times New Roman" w:hAnsi="Times New Roman" w:cs="Times New Roman"/>
+            </w:rPr>
+            <w:instrText xml:space="preserve"> CITATION ETH17 \l 1045 </w:instrText>
+          </w:r>
+          <w:r>
+            <w:rPr>
+              <w:rFonts w:ascii="Times New Roman" w:hAnsi="Times New Roman" w:cs="Times New Roman"/>
+            </w:rPr>
+            <w:fldChar w:fldCharType="separate"/>
+          </w:r>
+          <w:r>
+            <w:rPr>
+              <w:rFonts w:ascii="Times New Roman" w:hAnsi="Times New Roman" w:cs="Times New Roman"/>
+              <w:noProof/>
+            </w:rPr>
+            <w:t>[1]</w:t>
+          </w:r>
+          <w:r>
+            <w:rPr>
+              <w:rFonts w:ascii="Times New Roman" w:hAnsi="Times New Roman" w:cs="Times New Roman"/>
+            </w:rPr>
+            <w:fldChar w:fldCharType="end"/>
+          </w:r>
+        </w:sdtContent>
+      </w:sdt>
+      <w:r>
+        <w:rPr>
+          <w:rFonts w:ascii="Times New Roman" w:hAnsi="Times New Roman" w:cs="Times New Roman"/>
+        </w:rPr>
+        <w:t xml:space="preserve">. </w:t>
+      </w:r>
+      <w:r>
+        <w:rPr>
+          <w:rFonts w:ascii="Times New Roman" w:hAnsi="Times New Roman" w:cs="Times New Roman"/>
+        </w:rPr>
+        <w:t>Jedną z wielu możliwości tej kostki o wymiarach 15x15</w:t>
+      </w:r>
+      <w:r>
+        <w:rPr>
+          <w:rFonts w:ascii="Times New Roman" w:hAnsi="Times New Roman" w:cs="Times New Roman"/>
+        </w:rPr>
+        <w:t>x15</w:t>
+      </w:r>
+      <w:r>
+        <w:rPr>
+          <w:rFonts w:ascii="Times New Roman" w:hAnsi="Times New Roman" w:cs="Times New Roman"/>
+        </w:rPr>
+        <w:t xml:space="preserve"> cm jest balansowanie na jednym z jej rogów. Ponadto kostka ta potrafi także podskakiwać, chodzić, itd.  Zdecydowano, że sterowanie optymalne będzie szukane dla pierwszego problemu, czyli dla balansowania na jednym z rogów kostki. </w:t>
+      </w:r>
+    </w:p>
+    <w:p>
+      <w:pPr>
+        <w:ind w:left="360"/>
+        <w:jc w:val="both"/>
+        <w:rPr>
+          <w:rFonts w:ascii="Times New Roman" w:hAnsi="Times New Roman" w:cs="Times New Roman"/>
+        </w:rPr>
+      </w:pPr>
+      <w:r>
+        <w:rPr>
+          <w:rFonts w:ascii="Times New Roman" w:hAnsi="Times New Roman" w:cs="Times New Roman"/>
+        </w:rPr>
+        <w:t xml:space="preserve">W pracy zostanie przedstawiony obiekt i jego właściwości. Zaprezentowane będą także równania matematyczne systemu. Następnie omówione będą zagadnienia dotyczące poszukiwania sterowania optymalnego z wykorzystaniem optymalizacji dynamicznej, wykorzystanego gradientowego algorytmu BFGS oraz zaprezentowane będą testy i wyniki. </w:t>
       </w:r>
     </w:p>
     <w:p>
@@ -2470,7 +2702,7 @@
           <w:rFonts w:ascii="Times New Roman" w:hAnsi="Times New Roman" w:cs="Times New Roman"/>
         </w:rPr>
       </w:pPr>
-      <w:bookmarkStart w:id="1" w:name="_Toc484879451"/>
+      <w:bookmarkStart w:id="1" w:name="_Toc484942689"/>
       <w:r>
         <w:rPr>
           <w:rFonts w:ascii="Times New Roman" w:hAnsi="Times New Roman" w:cs="Times New Roman"/>
@@ -2506,12 +2738,245 @@
           <w:rFonts w:ascii="Times New Roman" w:hAnsi="Times New Roman" w:cs="Times New Roman"/>
         </w:rPr>
       </w:pPr>
-      <w:r>
-        <w:rPr>
-          <w:rFonts w:ascii="Times New Roman" w:hAnsi="Times New Roman" w:cs="Times New Roman"/>
-        </w:rPr>
-        <w:t xml:space="preserve">Opis </w:t>
-      </w:r>
+      <w:proofErr w:type="spellStart"/>
+      <w:r>
+        <w:rPr>
+          <w:rFonts w:ascii="Times New Roman" w:hAnsi="Times New Roman" w:cs="Times New Roman"/>
+          <w:i/>
+        </w:rPr>
+        <w:t>Cubli</w:t>
+      </w:r>
+      <w:proofErr w:type="spellEnd"/>
+      <w:r>
+        <w:rPr>
+          <w:rFonts w:ascii="Times New Roman" w:hAnsi="Times New Roman" w:cs="Times New Roman"/>
+        </w:rPr>
+        <w:t>, czyli kostka o wymiarach 15x15x15 cm</w:t>
+      </w:r>
+      <w:r>
+        <w:rPr>
+          <w:rFonts w:ascii="Times New Roman" w:hAnsi="Times New Roman" w:cs="Times New Roman"/>
+        </w:rPr>
+        <w:t>, która potrafi balansować na jednym z jej rogów, bazuje na efekcie trójwymiarowego odwróconego wahadła. Kostka posiada trzy koła reakcyjne po jednym na każdą z osi, które obracając się z zadaną prędkością kątową wytwarzają moment</w:t>
+      </w:r>
+      <w:r>
+        <w:rPr>
+          <w:rFonts w:ascii="Times New Roman" w:hAnsi="Times New Roman" w:cs="Times New Roman"/>
+        </w:rPr>
+        <w:t xml:space="preserve"> krętu</w:t>
+      </w:r>
+      <w:r>
+        <w:rPr>
+          <w:rFonts w:ascii="Times New Roman" w:hAnsi="Times New Roman" w:cs="Times New Roman"/>
+        </w:rPr>
+        <w:t xml:space="preserve">, któremu przeciwstawia się kostka, aby zachować zasadę zachowania krętu. Efektem tego jest to, że kostka potrafi stać stabilnie na jednym z jej rogów, oraz reagować na delikatne próby wytrącenia jej z równowagi. Wykonana kostka </w:t>
+      </w:r>
+      <w:proofErr w:type="spellStart"/>
+      <w:r>
+        <w:rPr>
+          <w:rFonts w:ascii="Times New Roman" w:hAnsi="Times New Roman" w:cs="Times New Roman"/>
+          <w:i/>
+        </w:rPr>
+        <w:t>Cubli</w:t>
+      </w:r>
+      <w:proofErr w:type="spellEnd"/>
+      <w:r>
+        <w:rPr>
+          <w:rFonts w:ascii="Times New Roman" w:hAnsi="Times New Roman" w:cs="Times New Roman"/>
+        </w:rPr>
+        <w:t xml:space="preserve"> jest zaprezentowana na rysunku 1.1.</w:t>
+      </w:r>
+    </w:p>
+    <w:p>
+      <w:pPr>
+        <w:ind w:left="360"/>
+        <w:jc w:val="center"/>
+        <w:rPr>
+          <w:rFonts w:ascii="Times New Roman" w:hAnsi="Times New Roman" w:cs="Times New Roman"/>
+        </w:rPr>
+      </w:pPr>
+      <w:r>
+        <w:rPr>
+          <w:rFonts w:ascii="Times New Roman" w:hAnsi="Times New Roman" w:cs="Times New Roman"/>
+          <w:noProof/>
+          <w:lang w:eastAsia="pl-PL"/>
+        </w:rPr>
+        <w:drawing>
+          <wp:inline distT="0" distB="0" distL="0" distR="0">
+            <wp:extent cx="2841108" cy="2803064"/>
+            <wp:effectExtent l="19050" t="0" r="0" b="0"/>
+            <wp:docPr id="1" name="Obraz 1"/>
+            <wp:cNvGraphicFramePr>
+              <a:graphicFrameLocks xmlns:a="http://schemas.openxmlformats.org/drawingml/2006/main" noChangeAspect="1"/>
+            </wp:cNvGraphicFramePr>
+            <a:graphic xmlns:a="http://schemas.openxmlformats.org/drawingml/2006/main">
+              <a:graphicData uri="http://schemas.openxmlformats.org/drawingml/2006/picture">
+                <pic:pic xmlns:pic="http://schemas.openxmlformats.org/drawingml/2006/picture">
+                  <pic:nvPicPr>
+                    <pic:cNvPr id="0" name="Picture 1"/>
+                    <pic:cNvPicPr>
+                      <a:picLocks noChangeAspect="1" noChangeArrowheads="1"/>
+                    </pic:cNvPicPr>
+                  </pic:nvPicPr>
+                  <pic:blipFill>
+                    <a:blip r:embed="rId9" cstate="print"/>
+                    <a:srcRect/>
+                    <a:stretch>
+                      <a:fillRect/>
+                    </a:stretch>
+                  </pic:blipFill>
+                  <pic:spPr bwMode="auto">
+                    <a:xfrm>
+                      <a:off x="0" y="0"/>
+                      <a:ext cx="2841323" cy="2803276"/>
+                    </a:xfrm>
+                    <a:prstGeom prst="rect">
+                      <a:avLst/>
+                    </a:prstGeom>
+                    <a:noFill/>
+                    <a:ln w="9525">
+                      <a:noFill/>
+                      <a:miter lim="800000"/>
+                      <a:headEnd/>
+                      <a:tailEnd/>
+                    </a:ln>
+                  </pic:spPr>
+                </pic:pic>
+              </a:graphicData>
+            </a:graphic>
+          </wp:inline>
+        </w:drawing>
+      </w:r>
+    </w:p>
+    <w:p>
+      <w:pPr>
+        <w:ind w:left="360"/>
+        <w:jc w:val="center"/>
+        <w:rPr>
+          <w:rFonts w:ascii="Times New Roman" w:hAnsi="Times New Roman" w:cs="Times New Roman"/>
+          <w:sz w:val="20"/>
+        </w:rPr>
+      </w:pPr>
+      <w:r>
+        <w:rPr>
+          <w:rFonts w:ascii="Times New Roman" w:hAnsi="Times New Roman" w:cs="Times New Roman"/>
+          <w:sz w:val="20"/>
+        </w:rPr>
+        <w:t xml:space="preserve">Rys. 1.1 – Sześcienna kostka </w:t>
+      </w:r>
+      <w:proofErr w:type="spellStart"/>
+      <w:r>
+        <w:rPr>
+          <w:rFonts w:ascii="Times New Roman" w:hAnsi="Times New Roman" w:cs="Times New Roman"/>
+          <w:sz w:val="20"/>
+        </w:rPr>
+        <w:t>Cubli</w:t>
+      </w:r>
+      <w:proofErr w:type="spellEnd"/>
+      <w:r>
+        <w:rPr>
+          <w:rFonts w:ascii="Times New Roman" w:hAnsi="Times New Roman" w:cs="Times New Roman"/>
+          <w:sz w:val="20"/>
+        </w:rPr>
+        <w:t xml:space="preserve"> balansująca na jednym z jej rogów</w:t>
+      </w:r>
+    </w:p>
+    <w:p>
+      <w:pPr>
+        <w:ind w:left="360"/>
+        <w:jc w:val="both"/>
+        <w:rPr>
+          <w:rFonts w:ascii="Times New Roman" w:hAnsi="Times New Roman" w:cs="Times New Roman"/>
+        </w:rPr>
+      </w:pPr>
+      <w:proofErr w:type="spellStart"/>
+      <w:r>
+        <w:rPr>
+          <w:rFonts w:ascii="Times New Roman" w:hAnsi="Times New Roman" w:cs="Times New Roman"/>
+          <w:i/>
+        </w:rPr>
+        <w:lastRenderedPageBreak/>
+        <w:t>Cubli</w:t>
+      </w:r>
+      <w:proofErr w:type="spellEnd"/>
+      <w:r>
+        <w:rPr>
+          <w:rFonts w:ascii="Times New Roman" w:hAnsi="Times New Roman" w:cs="Times New Roman"/>
+        </w:rPr>
+        <w:t xml:space="preserve"> jest w stanie przeciwstawić się tylko niewielkim siłą próbującym wytrącić ją z </w:t>
+      </w:r>
+      <w:r>
+        <w:rPr>
+          <w:rFonts w:ascii="Times New Roman" w:hAnsi="Times New Roman" w:cs="Times New Roman"/>
+        </w:rPr>
+        <w:t xml:space="preserve">położenia </w:t>
+      </w:r>
+      <w:r>
+        <w:rPr>
+          <w:rFonts w:ascii="Times New Roman" w:hAnsi="Times New Roman" w:cs="Times New Roman"/>
+        </w:rPr>
+        <w:t>równowagi, ponieważ moment</w:t>
+      </w:r>
+      <w:r>
+        <w:rPr>
+          <w:rFonts w:ascii="Times New Roman" w:hAnsi="Times New Roman" w:cs="Times New Roman"/>
+        </w:rPr>
+        <w:t xml:space="preserve"> krętu</w:t>
+      </w:r>
+      <w:r>
+        <w:rPr>
+          <w:rFonts w:ascii="Times New Roman" w:hAnsi="Times New Roman" w:cs="Times New Roman"/>
+        </w:rPr>
+        <w:t xml:space="preserve"> wytworzony przez koła reakcyjne rozpędzające się do maksymalnej prędkości jest ograniczony. </w:t>
+      </w:r>
+      <w:r>
+        <w:rPr>
+          <w:rFonts w:ascii="Times New Roman" w:hAnsi="Times New Roman" w:cs="Times New Roman"/>
+        </w:rPr>
+        <w:t xml:space="preserve">Można także rozważyć sytuację, w której kostka w początkowym momencie jest odchylona o pewien kąt od pozycji zadanej (zerowej), w której będzie stabilizowana. Zadaniem kół reakcyjnych jest doprowadzenie kostki do położenia zadanego. Właśnie tego typu problem, czyli doprowadzenie kostki do punktu równowagi i stabilizacja w tym punkcie (na jednym z jej rogów) będzie rozważany w tym projekcie. Założenie jest takie, że kąt o jaki będzie odchylona kostka będzie dostatecznie mały tak, aby koła reakcyjne rozpędzające się do maksymalnej prędkości były w stanie doprowadzić tą kostkę do położenia równowagi. </w:t>
+      </w:r>
+    </w:p>
+    <w:p>
+      <w:pPr>
+        <w:ind w:left="360"/>
+        <w:jc w:val="both"/>
+        <w:rPr>
+          <w:rFonts w:ascii="Times New Roman" w:hAnsi="Times New Roman" w:cs="Times New Roman"/>
+        </w:rPr>
+      </w:pPr>
+      <w:r>
+        <w:rPr>
+          <w:rFonts w:ascii="Times New Roman" w:hAnsi="Times New Roman" w:cs="Times New Roman"/>
+        </w:rPr>
+        <w:t xml:space="preserve">Jak wspomniano wcześniej, kostka ta potrafi także podskoczyć z leżącej. Jak łatwo się domyślić, do podniesienia kostki wymagana jest bardzo duża siła. Na tyle duża, że rozpędzenie kół reakcyjnych do maksymalnej prędkości byłoby niewystarczające. Tutaj jednak projektanci zastosowali inną technikę uzyskiwania dużego momentu. Rozpędzają oni odpowiednie koła reakcyjne do maksymalnej prędkości i następnie zatrzymują gwałtownie te koła z wykorzystaniem blokad mechanicznych. </w:t>
+      </w:r>
+      <w:r>
+        <w:rPr>
+          <w:rFonts w:ascii="Times New Roman" w:hAnsi="Times New Roman" w:cs="Times New Roman"/>
+        </w:rPr>
+        <w:t>Tego typu sytuacja n</w:t>
+      </w:r>
+      <w:r>
+        <w:rPr>
+          <w:rFonts w:ascii="Times New Roman" w:hAnsi="Times New Roman" w:cs="Times New Roman"/>
+        </w:rPr>
+        <w:t>ie będzie przedmiotem rozważań w ramach tego</w:t>
+      </w:r>
+      <w:r>
+        <w:rPr>
+          <w:rFonts w:ascii="Times New Roman" w:hAnsi="Times New Roman" w:cs="Times New Roman"/>
+        </w:rPr>
+        <w:t xml:space="preserve"> projektu.  </w:t>
+      </w:r>
+    </w:p>
+    <w:p>
+      <w:pPr>
+        <w:ind w:left="360"/>
+        <w:jc w:val="both"/>
+        <w:rPr>
+          <w:rFonts w:ascii="Times New Roman" w:hAnsi="Times New Roman" w:cs="Times New Roman"/>
+        </w:rPr>
+      </w:pPr>
     </w:p>
     <w:p>
       <w:pPr>
@@ -2524,7 +2989,7 @@
           <w:rFonts w:ascii="Times New Roman" w:hAnsi="Times New Roman" w:cs="Times New Roman"/>
         </w:rPr>
       </w:pPr>
-      <w:bookmarkStart w:id="2" w:name="_Toc484879452"/>
+      <w:bookmarkStart w:id="2" w:name="_Toc484942690"/>
       <w:r>
         <w:rPr>
           <w:rFonts w:ascii="Times New Roman" w:hAnsi="Times New Roman" w:cs="Times New Roman"/>
@@ -2567,7 +3032,7 @@
           <w:rFonts w:ascii="Times New Roman" w:hAnsi="Times New Roman" w:cs="Times New Roman"/>
         </w:rPr>
       </w:pPr>
-      <w:bookmarkStart w:id="3" w:name="_Toc484879453"/>
+      <w:bookmarkStart w:id="3" w:name="_Toc484942691"/>
       <w:r>
         <w:rPr>
           <w:rFonts w:ascii="Times New Roman" w:hAnsi="Times New Roman" w:cs="Times New Roman"/>
@@ -2613,7 +3078,7 @@
           <w:rFonts w:ascii="Times New Roman" w:hAnsi="Times New Roman" w:cs="Times New Roman"/>
         </w:rPr>
       </w:pPr>
-      <w:bookmarkStart w:id="4" w:name="_Toc484879454"/>
+      <w:bookmarkStart w:id="4" w:name="_Toc484942692"/>
       <w:r>
         <w:rPr>
           <w:rFonts w:ascii="Times New Roman" w:hAnsi="Times New Roman" w:cs="Times New Roman"/>
@@ -2636,7 +3101,21 @@
         <w:rPr>
           <w:rFonts w:ascii="Times New Roman" w:eastAsiaTheme="minorEastAsia" w:hAnsi="Times New Roman" w:cs="Times New Roman"/>
         </w:rPr>
-        <w:t>W tym rozdziale zostanie przedstawiona optymalizacja dynamiczna, której celem będzie znalezienie sterowania optymalnego dla problemu stabilizacji położenia sześciennej kostki „Cubli”.</w:t>
+        <w:t>W tym rozdziale zostanie przedstawiona optymalizacja dynamiczna, której celem będzie znalezienie sterowania optymalnego dla problemu stabilizacji położenia sześciennej kostki „</w:t>
+      </w:r>
+      <w:proofErr w:type="spellStart"/>
+      <w:r>
+        <w:rPr>
+          <w:rFonts w:ascii="Times New Roman" w:eastAsiaTheme="minorEastAsia" w:hAnsi="Times New Roman" w:cs="Times New Roman"/>
+        </w:rPr>
+        <w:t>Cubli</w:t>
+      </w:r>
+      <w:proofErr w:type="spellEnd"/>
+      <w:r>
+        <w:rPr>
+          <w:rFonts w:ascii="Times New Roman" w:eastAsiaTheme="minorEastAsia" w:hAnsi="Times New Roman" w:cs="Times New Roman"/>
+        </w:rPr>
+        <w:t>”.</w:t>
       </w:r>
     </w:p>
     <w:p>
@@ -2660,11 +3139,9 @@
       <w:r>
         <w:t xml:space="preserve"> </w:t>
       </w:r>
-      <w:bookmarkStart w:id="5" w:name="_Toc484879455"/>
-      <w:r>
-        <w:t>Informacje wstępne</w:t>
-      </w:r>
-      <w:bookmarkEnd w:id="5"/>
+      <w:r>
+        <w:t>Sformułowanie problemu</w:t>
+      </w:r>
     </w:p>
     <w:p>
       <w:pPr>
@@ -2693,13 +3170,14 @@
         </w:numPr>
       </w:pPr>
       <w:r>
+        <w:lastRenderedPageBreak/>
         <w:t xml:space="preserve"> </w:t>
       </w:r>
-      <w:bookmarkStart w:id="6" w:name="_Toc484879456"/>
+      <w:bookmarkStart w:id="5" w:name="_Toc484942694"/>
       <w:r>
         <w:t>Wskaźnik jakości</w:t>
       </w:r>
-      <w:bookmarkEnd w:id="6"/>
+      <w:bookmarkEnd w:id="5"/>
     </w:p>
     <w:p/>
     <w:p>
@@ -2722,14 +3200,14 @@
       <w:r>
         <w:t xml:space="preserve"> </w:t>
       </w:r>
-      <w:bookmarkStart w:id="7" w:name="_Toc484879457"/>
+      <w:bookmarkStart w:id="6" w:name="_Toc484942695"/>
       <w:r>
         <w:t xml:space="preserve">Funkcje sprzężone oraz </w:t>
       </w:r>
       <w:r>
         <w:t>Hamiltonian</w:t>
       </w:r>
-      <w:bookmarkEnd w:id="7"/>
+      <w:bookmarkEnd w:id="6"/>
       <w:r>
         <w:t xml:space="preserve"> </w:t>
       </w:r>
@@ -2753,17 +3231,16 @@
         </w:numPr>
       </w:pPr>
       <w:r>
-        <w:lastRenderedPageBreak/>
         <w:t xml:space="preserve"> </w:t>
       </w:r>
-      <w:bookmarkStart w:id="8" w:name="_Toc484879458"/>
+      <w:bookmarkStart w:id="7" w:name="_Toc484942696"/>
       <w:r>
         <w:t>Testy</w:t>
       </w:r>
       <w:r>
         <w:t xml:space="preserve"> funkcji sprzężonych</w:t>
       </w:r>
-      <w:bookmarkEnd w:id="8"/>
+      <w:bookmarkEnd w:id="7"/>
       <w:r>
         <w:t xml:space="preserve"> </w:t>
       </w:r>
@@ -2786,11 +3263,11 @@
           <w:numId w:val="2"/>
         </w:numPr>
       </w:pPr>
-      <w:bookmarkStart w:id="9" w:name="_Toc484879459"/>
+      <w:bookmarkStart w:id="8" w:name="_Toc484942697"/>
       <w:r>
         <w:t>Algorytm BFGS</w:t>
       </w:r>
-      <w:bookmarkEnd w:id="9"/>
+      <w:bookmarkEnd w:id="8"/>
     </w:p>
     <w:p/>
     <w:p>
@@ -2817,11 +3294,11 @@
       <w:r>
         <w:t xml:space="preserve"> </w:t>
       </w:r>
-      <w:bookmarkStart w:id="10" w:name="_Toc484879460"/>
+      <w:bookmarkStart w:id="9" w:name="_Toc484942698"/>
       <w:r>
         <w:t>Informacje wstępne</w:t>
       </w:r>
-      <w:bookmarkEnd w:id="10"/>
+      <w:bookmarkEnd w:id="9"/>
     </w:p>
     <w:p/>
     <w:p>
@@ -2844,11 +3321,11 @@
       <w:r>
         <w:t xml:space="preserve"> </w:t>
       </w:r>
-      <w:bookmarkStart w:id="11" w:name="_Toc484879461"/>
+      <w:bookmarkStart w:id="10" w:name="_Toc484942699"/>
       <w:r>
         <w:t>Gradient wskaźnika jakości</w:t>
       </w:r>
-      <w:bookmarkEnd w:id="11"/>
+      <w:bookmarkEnd w:id="10"/>
     </w:p>
     <w:p/>
     <w:p>
@@ -2871,11 +3348,11 @@
       <w:r>
         <w:t xml:space="preserve"> </w:t>
       </w:r>
-      <w:bookmarkStart w:id="12" w:name="_Toc484879462"/>
+      <w:bookmarkStart w:id="11" w:name="_Toc484942700"/>
       <w:r>
         <w:t>Opis algorytmu</w:t>
       </w:r>
-      <w:bookmarkEnd w:id="12"/>
+      <w:bookmarkEnd w:id="11"/>
     </w:p>
     <w:p/>
     <w:p>
@@ -2894,11 +3371,12 @@
           <w:numId w:val="2"/>
         </w:numPr>
       </w:pPr>
-      <w:bookmarkStart w:id="13" w:name="_Toc484879463"/>
-      <w:r>
+      <w:bookmarkStart w:id="12" w:name="_Toc484942701"/>
+      <w:r>
+        <w:lastRenderedPageBreak/>
         <w:t>Testy aplikacji</w:t>
       </w:r>
-      <w:bookmarkEnd w:id="13"/>
+      <w:bookmarkEnd w:id="12"/>
     </w:p>
     <w:p/>
     <w:p>
@@ -2925,11 +3403,11 @@
       <w:r>
         <w:t xml:space="preserve"> </w:t>
       </w:r>
-      <w:bookmarkStart w:id="14" w:name="_Toc484879464"/>
+      <w:bookmarkStart w:id="13" w:name="_Toc484942702"/>
       <w:r>
         <w:t>Optymalizacja kodu</w:t>
       </w:r>
-      <w:bookmarkEnd w:id="14"/>
+      <w:bookmarkEnd w:id="13"/>
     </w:p>
     <w:p/>
     <w:p>
@@ -2952,11 +3430,11 @@
       <w:r>
         <w:t xml:space="preserve"> </w:t>
       </w:r>
-      <w:bookmarkStart w:id="15" w:name="_Toc484879465"/>
+      <w:bookmarkStart w:id="14" w:name="_Toc484942703"/>
       <w:r>
         <w:t>Testy działania</w:t>
       </w:r>
-      <w:bookmarkEnd w:id="15"/>
+      <w:bookmarkEnd w:id="14"/>
     </w:p>
     <w:p/>
     <w:p>
@@ -2964,7 +3442,6 @@
         <w:ind w:left="792"/>
       </w:pPr>
       <w:r>
-        <w:lastRenderedPageBreak/>
         <w:t>Testy</w:t>
       </w:r>
     </w:p>
@@ -2980,11 +3457,11 @@
       <w:r>
         <w:t xml:space="preserve"> </w:t>
       </w:r>
-      <w:bookmarkStart w:id="16" w:name="_Toc484879466"/>
+      <w:bookmarkStart w:id="15" w:name="_Toc484942704"/>
       <w:r>
         <w:t>Wnioski</w:t>
       </w:r>
-      <w:bookmarkEnd w:id="16"/>
+      <w:bookmarkEnd w:id="15"/>
     </w:p>
     <w:p/>
     <w:p>
@@ -3005,14 +3482,14 @@
           <w:rFonts w:ascii="Times New Roman" w:hAnsi="Times New Roman" w:cs="Times New Roman"/>
         </w:rPr>
       </w:pPr>
-      <w:bookmarkStart w:id="17" w:name="_Toc484879467"/>
+      <w:bookmarkStart w:id="16" w:name="_Toc484942705"/>
       <w:r>
         <w:rPr>
           <w:rFonts w:ascii="Times New Roman" w:hAnsi="Times New Roman" w:cs="Times New Roman"/>
         </w:rPr>
         <w:t>Podsumowanie</w:t>
       </w:r>
-      <w:bookmarkEnd w:id="17"/>
+      <w:bookmarkEnd w:id="16"/>
     </w:p>
     <w:p/>
     <w:p>
@@ -3039,14 +3516,14 @@
           <w:rFonts w:ascii="Times New Roman" w:hAnsi="Times New Roman" w:cs="Times New Roman"/>
         </w:rPr>
       </w:pPr>
-      <w:bookmarkStart w:id="18" w:name="_Toc484879468"/>
+      <w:bookmarkStart w:id="17" w:name="_Toc484942706"/>
       <w:r>
         <w:rPr>
           <w:rFonts w:ascii="Times New Roman" w:hAnsi="Times New Roman" w:cs="Times New Roman"/>
         </w:rPr>
         <w:t>Dodatki</w:t>
       </w:r>
-      <w:bookmarkEnd w:id="18"/>
+      <w:bookmarkEnd w:id="17"/>
       <w:r>
         <w:rPr>
           <w:rFonts w:ascii="Times New Roman" w:hAnsi="Times New Roman" w:cs="Times New Roman"/>
@@ -3084,14 +3561,14 @@
         <w:pStyle w:val="Nagwek2"/>
         <w:ind w:left="708"/>
       </w:pPr>
-      <w:bookmarkStart w:id="19" w:name="_Toc484879469"/>
+      <w:bookmarkStart w:id="18" w:name="_Toc484942707"/>
       <w:r>
         <w:t>Dodatek A</w:t>
       </w:r>
       <w:r>
         <w:t>: Struktura programu</w:t>
       </w:r>
-      <w:bookmarkEnd w:id="19"/>
+      <w:bookmarkEnd w:id="18"/>
     </w:p>
     <w:p/>
     <w:p>
@@ -3108,11 +3585,17 @@
         <w:pStyle w:val="Nagwek2"/>
         <w:ind w:left="708"/>
       </w:pPr>
-      <w:bookmarkStart w:id="20" w:name="_Toc484879470"/>
-      <w:r>
-        <w:t>Dodatek B: Rozwiązywanie równań różniczkowych metodą RK4 w MATLAB-ie</w:t>
-      </w:r>
-      <w:bookmarkEnd w:id="20"/>
+      <w:bookmarkStart w:id="19" w:name="_Toc484942708"/>
+      <w:r>
+        <w:lastRenderedPageBreak/>
+        <w:t xml:space="preserve">Dodatek B: Rozwiązywanie równań różniczkowych metodą RK4 w </w:t>
+      </w:r>
+      <w:proofErr w:type="spellStart"/>
+      <w:r>
+        <w:t>MATLAB-ie</w:t>
+      </w:r>
+      <w:bookmarkEnd w:id="19"/>
+      <w:proofErr w:type="spellEnd"/>
     </w:p>
     <w:p/>
     <w:p>
@@ -3127,11 +3610,11 @@
         <w:pStyle w:val="Nagwek2"/>
         <w:ind w:left="708"/>
       </w:pPr>
-      <w:bookmarkStart w:id="21" w:name="_Toc484879471"/>
+      <w:bookmarkStart w:id="20" w:name="_Toc484942709"/>
       <w:r>
         <w:t>Dodatek C: Algorytm BFGS</w:t>
       </w:r>
-      <w:bookmarkEnd w:id="21"/>
+      <w:bookmarkEnd w:id="20"/>
     </w:p>
     <w:p/>
     <w:p>
@@ -3149,11 +3632,19 @@
           <w:rFonts w:ascii="Times New Roman" w:hAnsi="Times New Roman" w:cs="Times New Roman"/>
         </w:rPr>
       </w:pPr>
-      <w:r>
-        <w:rPr>
-          <w:rFonts w:ascii="Times New Roman" w:hAnsi="Times New Roman" w:cs="Times New Roman"/>
-        </w:rPr>
-        <w:t xml:space="preserve">Literatura </w:t>
+      <w:bookmarkStart w:id="21" w:name="_Toc484942710"/>
+      <w:r>
+        <w:rPr>
+          <w:rFonts w:ascii="Times New Roman" w:hAnsi="Times New Roman" w:cs="Times New Roman"/>
+        </w:rPr>
+        <w:t>Literatura</w:t>
+      </w:r>
+      <w:bookmarkEnd w:id="21"/>
+      <w:r>
+        <w:rPr>
+          <w:rFonts w:ascii="Times New Roman" w:hAnsi="Times New Roman" w:cs="Times New Roman"/>
+        </w:rPr>
+        <w:t xml:space="preserve"> </w:t>
       </w:r>
     </w:p>
     <w:p/>
@@ -3162,14 +3653,178 @@
         <w:ind w:left="360"/>
         <w:jc w:val="both"/>
         <w:rPr>
-          <w:rFonts w:ascii="Times New Roman" w:hAnsi="Times New Roman" w:cs="Times New Roman"/>
-        </w:rPr>
-      </w:pPr>
-      <w:r>
-        <w:rPr>
-          <w:rFonts w:ascii="Times New Roman" w:hAnsi="Times New Roman" w:cs="Times New Roman"/>
-        </w:rPr>
-        <w:t>Literatura</w:t>
+          <w:noProof/>
+          <w:sz w:val="22"/>
+        </w:rPr>
+      </w:pPr>
+      <w:r>
+        <w:rPr>
+          <w:rFonts w:ascii="Times New Roman" w:hAnsi="Times New Roman" w:cs="Times New Roman"/>
+        </w:rPr>
+        <w:fldChar w:fldCharType="begin"/>
+      </w:r>
+      <w:r>
+        <w:rPr>
+          <w:rFonts w:ascii="Times New Roman" w:hAnsi="Times New Roman" w:cs="Times New Roman"/>
+        </w:rPr>
+        <w:instrText xml:space="preserve"> BIBLIOGRAPHY  \l 1045 </w:instrText>
+      </w:r>
+      <w:r>
+        <w:rPr>
+          <w:rFonts w:ascii="Times New Roman" w:hAnsi="Times New Roman" w:cs="Times New Roman"/>
+        </w:rPr>
+        <w:fldChar w:fldCharType="separate"/>
+      </w:r>
+    </w:p>
+    <w:tbl>
+      <w:tblPr>
+        <w:tblW w:w="5000" w:type="pct"/>
+        <w:tblCellSpacing w:w="15" w:type="dxa"/>
+        <w:tblCellMar>
+          <w:top w:w="15" w:type="dxa"/>
+          <w:left w:w="15" w:type="dxa"/>
+          <w:bottom w:w="15" w:type="dxa"/>
+          <w:right w:w="15" w:type="dxa"/>
+        </w:tblCellMar>
+        <w:tblLook w:val="04A0"/>
+      </w:tblPr>
+      <w:tblGrid>
+        <w:gridCol w:w="344"/>
+        <w:gridCol w:w="8818"/>
+      </w:tblGrid>
+      <w:tr>
+        <w:trPr>
+          <w:divId w:val="78721127"/>
+          <w:tblCellSpacing w:w="15" w:type="dxa"/>
+        </w:trPr>
+        <w:tc>
+          <w:tcPr>
+            <w:tcW w:w="50" w:type="pct"/>
+            <w:hideMark/>
+          </w:tcPr>
+          <w:p>
+            <w:pPr>
+              <w:pStyle w:val="Bibliografia"/>
+              <w:rPr>
+                <w:rFonts w:eastAsiaTheme="minorEastAsia"/>
+                <w:noProof/>
+              </w:rPr>
+            </w:pPr>
+            <w:r>
+              <w:rPr>
+                <w:noProof/>
+              </w:rPr>
+              <w:t xml:space="preserve">[1] </w:t>
+            </w:r>
+          </w:p>
+        </w:tc>
+        <w:tc>
+          <w:tcPr>
+            <w:tcW w:w="0" w:type="auto"/>
+            <w:hideMark/>
+          </w:tcPr>
+          <w:p>
+            <w:pPr>
+              <w:pStyle w:val="Bibliografia"/>
+              <w:rPr>
+                <w:rFonts w:eastAsiaTheme="minorEastAsia"/>
+                <w:noProof/>
+              </w:rPr>
+            </w:pPr>
+            <w:r>
+              <w:rPr>
+                <w:noProof/>
+              </w:rPr>
+              <w:t>ETH Zurich Institute for Dynamic Systems and Control, „Cubli,” 2017. [Online]. Available: http://www.idsc.ethz.ch/research-dandrea/research-projects/cubli.html.</w:t>
+            </w:r>
+          </w:p>
+        </w:tc>
+      </w:tr>
+      <w:tr>
+        <w:trPr>
+          <w:divId w:val="78721127"/>
+          <w:tblCellSpacing w:w="15" w:type="dxa"/>
+        </w:trPr>
+        <w:tc>
+          <w:tcPr>
+            <w:tcW w:w="50" w:type="pct"/>
+            <w:hideMark/>
+          </w:tcPr>
+          <w:p>
+            <w:pPr>
+              <w:pStyle w:val="Bibliografia"/>
+              <w:rPr>
+                <w:rFonts w:eastAsiaTheme="minorEastAsia"/>
+                <w:noProof/>
+              </w:rPr>
+            </w:pPr>
+            <w:r>
+              <w:rPr>
+                <w:noProof/>
+              </w:rPr>
+              <w:t xml:space="preserve">[2] </w:t>
+            </w:r>
+          </w:p>
+        </w:tc>
+        <w:tc>
+          <w:tcPr>
+            <w:tcW w:w="0" w:type="auto"/>
+            <w:hideMark/>
+          </w:tcPr>
+          <w:p>
+            <w:pPr>
+              <w:pStyle w:val="Bibliografia"/>
+              <w:rPr>
+                <w:rFonts w:eastAsiaTheme="minorEastAsia"/>
+                <w:noProof/>
+              </w:rPr>
+            </w:pPr>
+            <w:r>
+              <w:rPr>
+                <w:noProof/>
+              </w:rPr>
+              <w:t xml:space="preserve">M. Muehlebach i R. D'Andrea, „Nonlinear Analysis and control of a Reaction-Wheel-Based 3-D Inverted Pendulum,” </w:t>
+            </w:r>
+            <w:r>
+              <w:rPr>
+                <w:i/>
+                <w:iCs/>
+                <w:noProof/>
+              </w:rPr>
+              <w:t xml:space="preserve">IEEE Transactions on Control Systems Technology, </w:t>
+            </w:r>
+            <w:r>
+              <w:rPr>
+                <w:noProof/>
+              </w:rPr>
+              <w:t xml:space="preserve">2016. </w:t>
+            </w:r>
+          </w:p>
+        </w:tc>
+      </w:tr>
+    </w:tbl>
+    <w:p>
+      <w:pPr>
+        <w:divId w:val="78721127"/>
+        <w:rPr>
+          <w:rFonts w:eastAsia="Times New Roman"/>
+          <w:noProof/>
+        </w:rPr>
+      </w:pPr>
+    </w:p>
+    <w:p>
+      <w:pPr>
+        <w:ind w:left="360"/>
+        <w:jc w:val="both"/>
+        <w:rPr>
+          <w:rFonts w:ascii="Times New Roman" w:hAnsi="Times New Roman" w:cs="Times New Roman"/>
+        </w:rPr>
+      </w:pPr>
+      <w:r>
+        <w:rPr>
+          <w:rFonts w:ascii="Times New Roman" w:hAnsi="Times New Roman" w:cs="Times New Roman"/>
+        </w:rPr>
+        <w:fldChar w:fldCharType="end"/>
       </w:r>
     </w:p>
     <w:p/>
@@ -3247,6 +3902,56 @@
     </w:sectPr>
   </w:body>
 </w:document>
+</file>
+
+<file path=word/endnotes.xml><?xml version="1.0" encoding="utf-8"?>
+<w:endnotes xmlns:ve="http://schemas.openxmlformats.org/markup-compatibility/2006" xmlns:o="urn:schemas-microsoft-com:office:office" xmlns:r="http://schemas.openxmlformats.org/officeDocument/2006/relationships" xmlns:m="http://schemas.openxmlformats.org/officeDocument/2006/math" xmlns:v="urn:schemas-microsoft-com:vml" xmlns:wp="http://schemas.openxmlformats.org/drawingml/2006/wordprocessingDrawing" xmlns:w10="urn:schemas-microsoft-com:office:word" xmlns:w="http://schemas.openxmlformats.org/wordprocessingml/2006/main" xmlns:wne="http://schemas.microsoft.com/office/word/2006/wordml">
+  <w:endnote w:type="separator" w:id="-1">
+    <w:p>
+      <w:pPr>
+        <w:spacing w:after="0" w:line="240" w:lineRule="auto"/>
+      </w:pPr>
+      <w:r>
+        <w:separator/>
+      </w:r>
+    </w:p>
+  </w:endnote>
+  <w:endnote w:type="continuationSeparator" w:id="0">
+    <w:p>
+      <w:pPr>
+        <w:spacing w:after="0" w:line="240" w:lineRule="auto"/>
+      </w:pPr>
+      <w:r>
+        <w:continuationSeparator/>
+      </w:r>
+    </w:p>
+  </w:endnote>
+</w:endnotes>
+</file>
+
+<file path=word/footnotes.xml><?xml version="1.0" encoding="utf-8"?>
+<w:footnotes xmlns:ve="http://schemas.openxmlformats.org/markup-compatibility/2006" xmlns:o="urn:schemas-microsoft-com:office:office" xmlns:r="http://schemas.openxmlformats.org/officeDocument/2006/relationships" xmlns:m="http://schemas.openxmlformats.org/officeDocument/2006/math" xmlns:v="urn:schemas-microsoft-com:vml" xmlns:wp="http://schemas.openxmlformats.org/drawingml/2006/wordprocessingDrawing" xmlns:w10="urn:schemas-microsoft-com:office:word" xmlns:w="http://schemas.openxmlformats.org/wordprocessingml/2006/main" xmlns:wne="http://schemas.microsoft.com/office/word/2006/wordml">
+  <w:footnote w:type="separator" w:id="-1">
+    <w:p>
+      <w:pPr>
+        <w:spacing w:after="0" w:line="240" w:lineRule="auto"/>
+      </w:pPr>
+      <w:r>
+        <w:separator/>
+      </w:r>
+    </w:p>
+  </w:footnote>
+  <w:footnote w:type="continuationSeparator" w:id="0">
+    <w:p>
+      <w:pPr>
+        <w:spacing w:after="0" w:line="240" w:lineRule="auto"/>
+      </w:pPr>
+      <w:r>
+        <w:continuationSeparator/>
+      </w:r>
+    </w:p>
+  </w:footnote>
+</w:footnotes>
 </file>
 
 <file path=word/numbering.xml><?xml version="1.0" encoding="utf-8"?>
@@ -4144,7 +4849,10 @@
   <w:style w:type="paragraph" w:default="1" w:styleId="Normalny">
     <w:name w:val="Normal"/>
     <w:qFormat/>
-    <w:rsid w:val="00D730F7"/>
+    <w:rsid w:val="00F9518C"/>
+    <w:rPr>
+      <w:sz w:val="24"/>
+    </w:rPr>
   </w:style>
   <w:style w:type="paragraph" w:styleId="Nagwek1">
     <w:name w:val="heading 1"/>
@@ -4488,6 +5196,107 @@
       </w:tblCellMar>
     </w:tblPr>
   </w:style>
+  <w:style w:type="paragraph" w:styleId="Bibliografia">
+    <w:name w:val="Bibliography"/>
+    <w:basedOn w:val="Normalny"/>
+    <w:next w:val="Normalny"/>
+    <w:uiPriority w:val="37"/>
+    <w:unhideWhenUsed/>
+    <w:rsid w:val="00D52442"/>
+  </w:style>
+  <w:style w:type="paragraph" w:styleId="Tekstprzypisukocowego">
+    <w:name w:val="endnote text"/>
+    <w:basedOn w:val="Normalny"/>
+    <w:link w:val="TekstprzypisukocowegoZnak"/>
+    <w:uiPriority w:val="99"/>
+    <w:semiHidden/>
+    <w:unhideWhenUsed/>
+    <w:rsid w:val="00073964"/>
+    <w:pPr>
+      <w:spacing w:after="0" w:line="240" w:lineRule="auto"/>
+    </w:pPr>
+    <w:rPr>
+      <w:sz w:val="20"/>
+      <w:szCs w:val="20"/>
+    </w:rPr>
+  </w:style>
+  <w:style w:type="character" w:customStyle="1" w:styleId="TekstprzypisukocowegoZnak">
+    <w:name w:val="Tekst przypisu końcowego Znak"/>
+    <w:basedOn w:val="Domylnaczcionkaakapitu"/>
+    <w:link w:val="Tekstprzypisukocowego"/>
+    <w:uiPriority w:val="99"/>
+    <w:semiHidden/>
+    <w:rsid w:val="00073964"/>
+    <w:rPr>
+      <w:sz w:val="20"/>
+      <w:szCs w:val="20"/>
+    </w:rPr>
+  </w:style>
+  <w:style w:type="character" w:styleId="Odwoanieprzypisukocowego">
+    <w:name w:val="endnote reference"/>
+    <w:basedOn w:val="Domylnaczcionkaakapitu"/>
+    <w:uiPriority w:val="99"/>
+    <w:semiHidden/>
+    <w:unhideWhenUsed/>
+    <w:rsid w:val="00073964"/>
+    <w:rPr>
+      <w:vertAlign w:val="superscript"/>
+    </w:rPr>
+  </w:style>
+  <w:style w:type="paragraph" w:styleId="Nagwek">
+    <w:name w:val="header"/>
+    <w:basedOn w:val="Normalny"/>
+    <w:link w:val="NagwekZnak"/>
+    <w:uiPriority w:val="99"/>
+    <w:semiHidden/>
+    <w:unhideWhenUsed/>
+    <w:rsid w:val="00A34AEA"/>
+    <w:pPr>
+      <w:tabs>
+        <w:tab w:val="center" w:pos="4536"/>
+        <w:tab w:val="right" w:pos="9072"/>
+      </w:tabs>
+      <w:spacing w:after="0" w:line="240" w:lineRule="auto"/>
+    </w:pPr>
+  </w:style>
+  <w:style w:type="character" w:customStyle="1" w:styleId="NagwekZnak">
+    <w:name w:val="Nagłówek Znak"/>
+    <w:basedOn w:val="Domylnaczcionkaakapitu"/>
+    <w:link w:val="Nagwek"/>
+    <w:uiPriority w:val="99"/>
+    <w:semiHidden/>
+    <w:rsid w:val="00A34AEA"/>
+    <w:rPr>
+      <w:sz w:val="24"/>
+    </w:rPr>
+  </w:style>
+  <w:style w:type="paragraph" w:styleId="Stopka">
+    <w:name w:val="footer"/>
+    <w:basedOn w:val="Normalny"/>
+    <w:link w:val="StopkaZnak"/>
+    <w:uiPriority w:val="99"/>
+    <w:semiHidden/>
+    <w:unhideWhenUsed/>
+    <w:rsid w:val="00A34AEA"/>
+    <w:pPr>
+      <w:tabs>
+        <w:tab w:val="center" w:pos="4536"/>
+        <w:tab w:val="right" w:pos="9072"/>
+      </w:tabs>
+      <w:spacing w:after="0" w:line="240" w:lineRule="auto"/>
+    </w:pPr>
+  </w:style>
+  <w:style w:type="character" w:customStyle="1" w:styleId="StopkaZnak">
+    <w:name w:val="Stopka Znak"/>
+    <w:basedOn w:val="Domylnaczcionkaakapitu"/>
+    <w:link w:val="Stopka"/>
+    <w:uiPriority w:val="99"/>
+    <w:semiHidden/>
+    <w:rsid w:val="00A34AEA"/>
+    <w:rPr>
+      <w:sz w:val="24"/>
+    </w:rPr>
+  </w:style>
 </w:styles>
 </file>
 
@@ -4775,11 +5584,51 @@
 </file>
 
 <file path=customXml/item1.xml><?xml version="1.0" encoding="utf-8"?>
-<b:Sources xmlns:b="http://schemas.openxmlformats.org/officeDocument/2006/bibliography" xmlns="http://schemas.openxmlformats.org/officeDocument/2006/bibliography" SelectedStyle="\APA.XSL" StyleName="APA Fifth Edition"/>
+<b:Sources xmlns:b="http://schemas.openxmlformats.org/officeDocument/2006/bibliography" xmlns="http://schemas.openxmlformats.org/officeDocument/2006/bibliography" SelectedStyle="\IEEE2006OfficeOnline.xsl" StyleName="IEEE 2006">
+  <b:Source>
+    <b:Tag>ETH17</b:Tag>
+    <b:SourceType>InternetSite</b:SourceType>
+    <b:Guid>{5FF33605-7F8D-4B93-8533-8C06C19BF219}</b:Guid>
+    <b:LCID>0</b:LCID>
+    <b:Author>
+      <b:Author>
+        <b:Corporate>ETH Zurich Institute for Dynamic Systems and Control</b:Corporate>
+      </b:Author>
+    </b:Author>
+    <b:Title>Cubli</b:Title>
+    <b:Year>2017</b:Year>
+    <b:URL>http://www.idsc.ethz.ch/research-dandrea/research-projects/cubli.html</b:URL>
+    <b:RefOrder>1</b:RefOrder>
+  </b:Source>
+  <b:Source>
+    <b:Tag>MMu16</b:Tag>
+    <b:SourceType>JournalArticle</b:SourceType>
+    <b:Guid>{D8D2FCF0-7C7F-4973-BD3D-3F350A113445}</b:Guid>
+    <b:LCID>0</b:LCID>
+    <b:Author>
+      <b:Author>
+        <b:NameList>
+          <b:Person>
+            <b:Last>Muehlebach</b:Last>
+            <b:First>M.</b:First>
+          </b:Person>
+          <b:Person>
+            <b:Last>D'Andrea</b:Last>
+            <b:First>R.</b:First>
+          </b:Person>
+        </b:NameList>
+      </b:Author>
+    </b:Author>
+    <b:Title>Nonlinear Analysis and control of a Reaction-Wheel-Based 3-D Inverted Pendulum</b:Title>
+    <b:Year>2016</b:Year>
+    <b:JournalName>IEEE Transactions on Control Systems Technology</b:JournalName>
+    <b:RefOrder>2</b:RefOrder>
+  </b:Source>
+</b:Sources>
 </file>
 
 <file path=customXml/itemProps1.xml><?xml version="1.0" encoding="utf-8"?>
-<ds:datastoreItem xmlns:ds="http://schemas.openxmlformats.org/officeDocument/2006/customXml" ds:itemID="{FFB96619-4220-4C95-A6CC-D88DBB7BAEFC}">
+<ds:datastoreItem xmlns:ds="http://schemas.openxmlformats.org/officeDocument/2006/customXml" ds:itemID="{842F931D-D504-4CEA-96BC-896C6C439D75}">
   <ds:schemaRefs>
     <ds:schemaRef ds:uri="http://schemas.openxmlformats.org/officeDocument/2006/bibliography"/>
   </ds:schemaRefs>

</xml_diff>

<commit_message>
Kolejna niewielka optymalizacja kodu.
</commit_message>
<xml_diff>
--- a/Sprawozdanie_Cubli.docx
+++ b/Sprawozdanie_Cubli.docx
@@ -2763,13 +2763,31 @@
         <w:rPr>
           <w:rFonts w:ascii="Times New Roman" w:hAnsi="Times New Roman" w:cs="Times New Roman"/>
         </w:rPr>
-        <w:t xml:space="preserve"> krętu</w:t>
-      </w:r>
-      <w:r>
-        <w:rPr>
-          <w:rFonts w:ascii="Times New Roman" w:hAnsi="Times New Roman" w:cs="Times New Roman"/>
-        </w:rPr>
-        <w:t xml:space="preserve">, któremu przeciwstawia się kostka, aby zachować zasadę zachowania krętu. Efektem tego jest to, że kostka potrafi stać stabilnie na jednym z jej rogów, oraz reagować na delikatne próby wytrącenia jej z równowagi. Wykonana kostka </w:t>
+        <w:t xml:space="preserve"> </w:t>
+      </w:r>
+      <w:r>
+        <w:rPr>
+          <w:rFonts w:ascii="Times New Roman" w:hAnsi="Times New Roman" w:cs="Times New Roman"/>
+        </w:rPr>
+        <w:t>pędu</w:t>
+      </w:r>
+      <w:r>
+        <w:rPr>
+          <w:rFonts w:ascii="Times New Roman" w:hAnsi="Times New Roman" w:cs="Times New Roman"/>
+        </w:rPr>
+        <w:t xml:space="preserve">, któremu przeciwstawia się kostka, aby zachować zasadę zachowania </w:t>
+      </w:r>
+      <w:r>
+        <w:rPr>
+          <w:rFonts w:ascii="Times New Roman" w:hAnsi="Times New Roman" w:cs="Times New Roman"/>
+        </w:rPr>
+        <w:t>pędu</w:t>
+      </w:r>
+      <w:r>
+        <w:rPr>
+          <w:rFonts w:ascii="Times New Roman" w:hAnsi="Times New Roman" w:cs="Times New Roman"/>
+        </w:rPr>
+        <w:t xml:space="preserve">. Efektem tego jest to, że kostka potrafi stać stabilnie na jednym z jej rogów, oraz reagować na delikatne próby wytrącenia jej z równowagi. Wykonana kostka </w:t>
       </w:r>
       <w:proofErr w:type="spellStart"/>
       <w:r>
@@ -2921,7 +2939,13 @@
         <w:rPr>
           <w:rFonts w:ascii="Times New Roman" w:hAnsi="Times New Roman" w:cs="Times New Roman"/>
         </w:rPr>
-        <w:t xml:space="preserve"> krętu</w:t>
+        <w:t xml:space="preserve"> </w:t>
+      </w:r>
+      <w:r>
+        <w:rPr>
+          <w:rFonts w:ascii="Times New Roman" w:hAnsi="Times New Roman" w:cs="Times New Roman"/>
+        </w:rPr>
+        <w:t>pędu</w:t>
       </w:r>
       <w:r>
         <w:rPr>
@@ -3018,8 +3042,1737 @@
         <w:rPr>
           <w:rFonts w:ascii="Times New Roman" w:hAnsi="Times New Roman" w:cs="Times New Roman"/>
         </w:rPr>
-        <w:t xml:space="preserve">Model </w:t>
-      </w:r>
+        <w:t>W tej sekcji opisany będzie model matematyczny modelu trójwymiarowego odwróconego wahadła.</w:t>
+      </w:r>
+      <w:r>
+        <w:rPr>
+          <w:rFonts w:ascii="Times New Roman" w:hAnsi="Times New Roman" w:cs="Times New Roman"/>
+        </w:rPr>
+        <w:t xml:space="preserve"> Po przedstawieniu oznaczeń użytych w modelu, opisane będą równania ruchu.</w:t>
+      </w:r>
+    </w:p>
+    <w:p>
+      <w:pPr>
+        <w:ind w:left="360"/>
+        <w:jc w:val="both"/>
+        <w:rPr>
+          <w:rFonts w:ascii="Times New Roman" w:hAnsi="Times New Roman" w:cs="Times New Roman"/>
+        </w:rPr>
+      </w:pPr>
+    </w:p>
+    <w:p>
+      <w:pPr>
+        <w:pStyle w:val="Nagwek2"/>
+        <w:numPr>
+          <w:ilvl w:val="1"/>
+          <w:numId w:val="2"/>
+        </w:numPr>
+      </w:pPr>
+      <w:r>
+        <w:t xml:space="preserve"> Oznaczenia</w:t>
+      </w:r>
+    </w:p>
+    <w:p/>
+    <w:p>
+      <w:pPr>
+        <w:ind w:left="792"/>
+        <w:rPr>
+          <w:rFonts w:eastAsiaTheme="minorEastAsia"/>
+        </w:rPr>
+      </w:pPr>
+      <w:r>
+        <w:rPr>
+          <w:rFonts w:eastAsiaTheme="minorEastAsia"/>
+        </w:rPr>
+        <w:t>Oznaczenia przyjęte w modelu:</w:t>
+      </w:r>
+    </w:p>
+    <w:p>
+      <w:pPr>
+        <w:pStyle w:val="Akapitzlist"/>
+        <w:numPr>
+          <w:ilvl w:val="0"/>
+          <w:numId w:val="9"/>
+        </w:numPr>
+        <w:ind w:left="1512"/>
+      </w:pPr>
+      <m:oMath>
+        <m:d>
+          <m:dPr>
+            <m:begChr m:val="{"/>
+            <m:endChr m:val="}"/>
+            <m:ctrlPr>
+              <w:rPr>
+                <w:rFonts w:ascii="Cambria Math" w:eastAsiaTheme="minorEastAsia" w:hAnsi="Cambria Math"/>
+                <w:i/>
+              </w:rPr>
+            </m:ctrlPr>
+          </m:dPr>
+          <m:e>
+            <m:r>
+              <m:rPr>
+                <m:sty m:val="p"/>
+              </m:rPr>
+              <w:rPr>
+                <w:rFonts w:ascii="Cambria Math" w:eastAsiaTheme="minorEastAsia" w:hAnsi="Cambria Math"/>
+              </w:rPr>
+              <m:t>Ι</m:t>
+            </m:r>
+          </m:e>
+        </m:d>
+      </m:oMath>
+      <w:r>
+        <w:rPr>
+          <w:rFonts w:eastAsiaTheme="minorEastAsia"/>
+        </w:rPr>
+        <w:t xml:space="preserve"> - układ odniesienia, </w:t>
+      </w:r>
+      <m:oMath>
+        <m:d>
+          <m:dPr>
+            <m:begChr m:val="{"/>
+            <m:endChr m:val="}"/>
+            <m:ctrlPr>
+              <w:rPr>
+                <w:rFonts w:ascii="Cambria Math" w:eastAsiaTheme="minorEastAsia" w:hAnsi="Cambria Math"/>
+                <w:i/>
+              </w:rPr>
+            </m:ctrlPr>
+          </m:dPr>
+          <m:e>
+            <m:r>
+              <m:rPr>
+                <m:sty m:val="p"/>
+              </m:rPr>
+              <w:rPr>
+                <w:rFonts w:ascii="Cambria Math" w:eastAsiaTheme="minorEastAsia" w:hAnsi="Cambria Math"/>
+              </w:rPr>
+              <m:t>Β</m:t>
+            </m:r>
+          </m:e>
+        </m:d>
+      </m:oMath>
+      <w:r>
+        <w:rPr>
+          <w:rFonts w:eastAsiaTheme="minorEastAsia"/>
+        </w:rPr>
+        <w:t xml:space="preserve"> - układ współrzędnych kostki</w:t>
+      </w:r>
+    </w:p>
+    <w:p>
+      <w:pPr>
+        <w:pStyle w:val="Akapitzlist"/>
+        <w:numPr>
+          <w:ilvl w:val="0"/>
+          <w:numId w:val="9"/>
+        </w:numPr>
+        <w:ind w:left="1512"/>
+      </w:pPr>
+      <m:oMath>
+        <m:sSub>
+          <m:sSubPr>
+            <m:ctrlPr>
+              <w:rPr>
+                <w:rFonts w:ascii="Cambria Math" w:hAnsi="Cambria Math"/>
+                <w:i/>
+              </w:rPr>
+            </m:ctrlPr>
+          </m:sSubPr>
+          <m:e>
+            <m:r>
+              <w:rPr>
+                <w:rFonts w:ascii="Cambria Math" w:hAnsi="Cambria Math"/>
+              </w:rPr>
+              <m:t>ε</m:t>
+            </m:r>
+          </m:e>
+          <m:sub>
+            <m:r>
+              <w:rPr>
+                <w:rFonts w:ascii="Cambria Math" w:hAnsi="Cambria Math"/>
+              </w:rPr>
+              <m:t>i</m:t>
+            </m:r>
+          </m:sub>
+        </m:sSub>
+      </m:oMath>
+      <w:r>
+        <w:rPr>
+          <w:rFonts w:eastAsiaTheme="minorEastAsia"/>
+        </w:rPr>
+        <w:t xml:space="preserve"> - i-ty wersor </w:t>
+      </w:r>
+    </w:p>
+    <w:p>
+      <w:pPr>
+        <w:pStyle w:val="Akapitzlist"/>
+        <w:numPr>
+          <w:ilvl w:val="0"/>
+          <w:numId w:val="9"/>
+        </w:numPr>
+        <w:ind w:left="1512"/>
+      </w:pPr>
+      <m:oMath>
+        <m:sSub>
+          <m:sSubPr>
+            <m:ctrlPr>
+              <w:rPr>
+                <w:rFonts w:ascii="Cambria Math" w:hAnsi="Cambria Math"/>
+                <w:i/>
+              </w:rPr>
+            </m:ctrlPr>
+          </m:sSubPr>
+          <m:e>
+            <m:r>
+              <m:rPr>
+                <m:sty m:val="p"/>
+              </m:rPr>
+              <w:rPr>
+                <w:rFonts w:ascii="Cambria Math" w:hAnsi="Cambria Math"/>
+              </w:rPr>
+              <m:t>Θ</m:t>
+            </m:r>
+          </m:e>
+          <m:sub>
+            <m:r>
+              <w:rPr>
+                <w:rFonts w:ascii="Cambria Math" w:hAnsi="Cambria Math"/>
+              </w:rPr>
+              <m:t>h</m:t>
+            </m:r>
+          </m:sub>
+        </m:sSub>
+        <m:r>
+          <w:rPr>
+            <w:rFonts w:ascii="Cambria Math" w:eastAsiaTheme="minorEastAsia" w:hAnsi="Cambria Math"/>
+          </w:rPr>
+          <m:t>∈</m:t>
+        </m:r>
+        <m:sSup>
+          <m:sSupPr>
+            <m:ctrlPr>
+              <w:rPr>
+                <w:rFonts w:ascii="Cambria Math" w:eastAsiaTheme="minorEastAsia" w:hAnsi="Cambria Math"/>
+                <w:i/>
+              </w:rPr>
+            </m:ctrlPr>
+          </m:sSupPr>
+          <m:e>
+            <m:r>
+              <m:rPr>
+                <m:scr m:val="double-struck"/>
+              </m:rPr>
+              <w:rPr>
+                <w:rFonts w:ascii="Cambria Math" w:hAnsi="Cambria Math"/>
+              </w:rPr>
+              <m:t>R</m:t>
+            </m:r>
+          </m:e>
+          <m:sup>
+            <m:r>
+              <w:rPr>
+                <w:rFonts w:ascii="Cambria Math" w:eastAsiaTheme="minorEastAsia" w:hAnsi="Cambria Math"/>
+              </w:rPr>
+              <m:t>3X3</m:t>
+            </m:r>
+          </m:sup>
+        </m:sSup>
+      </m:oMath>
+      <w:r>
+        <w:rPr>
+          <w:rFonts w:eastAsiaTheme="minorEastAsia"/>
+        </w:rPr>
+        <w:t xml:space="preserve">   - tensor bezwładności ramki sześciennej kostki</w:t>
+      </w:r>
+    </w:p>
+    <w:p>
+      <w:pPr>
+        <w:pStyle w:val="Akapitzlist"/>
+        <w:numPr>
+          <w:ilvl w:val="0"/>
+          <w:numId w:val="9"/>
+        </w:numPr>
+        <w:ind w:left="1512"/>
+      </w:pPr>
+      <m:oMath>
+        <m:sSub>
+          <m:sSubPr>
+            <m:ctrlPr>
+              <w:rPr>
+                <w:rFonts w:ascii="Cambria Math" w:hAnsi="Cambria Math"/>
+                <w:i/>
+              </w:rPr>
+            </m:ctrlPr>
+          </m:sSubPr>
+          <m:e>
+            <m:r>
+              <m:rPr>
+                <m:sty m:val="p"/>
+              </m:rPr>
+              <w:rPr>
+                <w:rFonts w:ascii="Cambria Math" w:hAnsi="Cambria Math"/>
+              </w:rPr>
+              <m:t>Θ</m:t>
+            </m:r>
+          </m:e>
+          <m:sub>
+            <m:r>
+              <w:rPr>
+                <w:rFonts w:ascii="Cambria Math" w:hAnsi="Cambria Math"/>
+              </w:rPr>
+              <m:t>Wi</m:t>
+            </m:r>
+          </m:sub>
+        </m:sSub>
+        <m:r>
+          <w:rPr>
+            <w:rFonts w:ascii="Cambria Math" w:eastAsiaTheme="minorEastAsia" w:hAnsi="Cambria Math"/>
+          </w:rPr>
+          <m:t>∈</m:t>
+        </m:r>
+        <m:sSup>
+          <m:sSupPr>
+            <m:ctrlPr>
+              <w:rPr>
+                <w:rFonts w:ascii="Cambria Math" w:eastAsiaTheme="minorEastAsia" w:hAnsi="Cambria Math"/>
+                <w:i/>
+              </w:rPr>
+            </m:ctrlPr>
+          </m:sSupPr>
+          <m:e>
+            <m:r>
+              <m:rPr>
+                <m:scr m:val="double-struck"/>
+              </m:rPr>
+              <w:rPr>
+                <w:rFonts w:ascii="Cambria Math" w:hAnsi="Cambria Math"/>
+              </w:rPr>
+              <m:t>R</m:t>
+            </m:r>
+          </m:e>
+          <m:sup>
+            <m:r>
+              <w:rPr>
+                <w:rFonts w:ascii="Cambria Math" w:eastAsiaTheme="minorEastAsia" w:hAnsi="Cambria Math"/>
+              </w:rPr>
+              <m:t>3X3</m:t>
+            </m:r>
+          </m:sup>
+        </m:sSup>
+      </m:oMath>
+      <w:r>
+        <w:rPr>
+          <w:rFonts w:eastAsiaTheme="minorEastAsia"/>
+        </w:rPr>
+        <w:t xml:space="preserve"> - tensor bezwładności koła reakcyjnego </w:t>
+      </w:r>
+      <m:oMath>
+        <m:r>
+          <w:rPr>
+            <w:rFonts w:ascii="Cambria Math" w:hAnsi="Cambria Math"/>
+          </w:rPr>
+          <m:t>Wi, i=1,2,3</m:t>
+        </m:r>
+      </m:oMath>
+    </w:p>
+    <w:p>
+      <w:pPr>
+        <w:pStyle w:val="Akapitzlist"/>
+        <w:numPr>
+          <w:ilvl w:val="0"/>
+          <w:numId w:val="9"/>
+        </w:numPr>
+        <w:ind w:left="1512"/>
+      </w:pPr>
+      <m:oMath>
+        <m:sSub>
+          <m:sSubPr>
+            <m:ctrlPr>
+              <w:rPr>
+                <w:rFonts w:ascii="Cambria Math" w:hAnsi="Cambria Math"/>
+                <w:i/>
+              </w:rPr>
+            </m:ctrlPr>
+          </m:sSubPr>
+          <m:e>
+            <m:acc>
+              <m:accPr>
+                <m:chr m:val="̃"/>
+                <m:ctrlPr>
+                  <w:rPr>
+                    <w:rFonts w:ascii="Cambria Math" w:hAnsi="Cambria Math"/>
+                    <w:i/>
+                  </w:rPr>
+                </m:ctrlPr>
+              </m:accPr>
+              <m:e>
+                <m:r>
+                  <w:rPr>
+                    <w:rFonts w:ascii="Cambria Math" w:hAnsi="Cambria Math"/>
+                  </w:rPr>
+                  <m:t>v</m:t>
+                </m:r>
+              </m:e>
+            </m:acc>
+          </m:e>
+          <m:sub>
+            <m:r>
+              <w:rPr>
+                <w:rFonts w:ascii="Cambria Math" w:hAnsi="Cambria Math"/>
+              </w:rPr>
+              <m:t>1</m:t>
+            </m:r>
+          </m:sub>
+        </m:sSub>
+        <m:r>
+          <w:rPr>
+            <w:rFonts w:ascii="Cambria Math" w:eastAsiaTheme="minorEastAsia" w:hAnsi="Cambria Math"/>
+          </w:rPr>
+          <m:t>∈</m:t>
+        </m:r>
+        <m:sSup>
+          <m:sSupPr>
+            <m:ctrlPr>
+              <w:rPr>
+                <w:rFonts w:ascii="Cambria Math" w:eastAsiaTheme="minorEastAsia" w:hAnsi="Cambria Math"/>
+                <w:i/>
+              </w:rPr>
+            </m:ctrlPr>
+          </m:sSupPr>
+          <m:e>
+            <m:r>
+              <m:rPr>
+                <m:scr m:val="double-struck"/>
+              </m:rPr>
+              <w:rPr>
+                <w:rFonts w:ascii="Cambria Math" w:hAnsi="Cambria Math"/>
+              </w:rPr>
+              <m:t>R</m:t>
+            </m:r>
+          </m:e>
+          <m:sup>
+            <m:r>
+              <w:rPr>
+                <w:rFonts w:ascii="Cambria Math" w:eastAsiaTheme="minorEastAsia" w:hAnsi="Cambria Math"/>
+              </w:rPr>
+              <m:t>3X3</m:t>
+            </m:r>
+          </m:sup>
+        </m:sSup>
+      </m:oMath>
+      <w:r>
+        <w:rPr>
+          <w:rFonts w:eastAsiaTheme="minorEastAsia"/>
+        </w:rPr>
+        <w:t xml:space="preserve"> - macierz antysymetryczna powstała z wektora </w:t>
+      </w:r>
+      <m:oMath>
+        <m:sSub>
+          <m:sSubPr>
+            <m:ctrlPr>
+              <w:rPr>
+                <w:rFonts w:ascii="Cambria Math" w:eastAsiaTheme="minorEastAsia" w:hAnsi="Cambria Math"/>
+                <w:i/>
+              </w:rPr>
+            </m:ctrlPr>
+          </m:sSubPr>
+          <m:e>
+            <m:r>
+              <w:rPr>
+                <w:rFonts w:ascii="Cambria Math" w:eastAsiaTheme="minorEastAsia" w:hAnsi="Cambria Math"/>
+              </w:rPr>
+              <m:t>v</m:t>
+            </m:r>
+          </m:e>
+          <m:sub>
+            <m:r>
+              <w:rPr>
+                <w:rFonts w:ascii="Cambria Math" w:eastAsiaTheme="minorEastAsia" w:hAnsi="Cambria Math"/>
+              </w:rPr>
+              <m:t>1</m:t>
+            </m:r>
+          </m:sub>
+        </m:sSub>
+        <m:r>
+          <w:rPr>
+            <w:rFonts w:ascii="Cambria Math" w:eastAsiaTheme="minorEastAsia" w:hAnsi="Cambria Math"/>
+          </w:rPr>
+          <m:t>∈</m:t>
+        </m:r>
+        <m:sSup>
+          <m:sSupPr>
+            <m:ctrlPr>
+              <w:rPr>
+                <w:rFonts w:ascii="Cambria Math" w:eastAsiaTheme="minorEastAsia" w:hAnsi="Cambria Math"/>
+                <w:i/>
+              </w:rPr>
+            </m:ctrlPr>
+          </m:sSupPr>
+          <m:e>
+            <m:r>
+              <m:rPr>
+                <m:scr m:val="double-struck"/>
+              </m:rPr>
+              <w:rPr>
+                <w:rFonts w:ascii="Cambria Math" w:hAnsi="Cambria Math"/>
+              </w:rPr>
+              <m:t>R</m:t>
+            </m:r>
+          </m:e>
+          <m:sup>
+            <m:r>
+              <w:rPr>
+                <w:rFonts w:ascii="Cambria Math" w:eastAsiaTheme="minorEastAsia" w:hAnsi="Cambria Math"/>
+              </w:rPr>
+              <m:t>3</m:t>
+            </m:r>
+          </m:sup>
+        </m:sSup>
+      </m:oMath>
+      <w:r>
+        <w:rPr>
+          <w:rFonts w:eastAsiaTheme="minorEastAsia"/>
+        </w:rPr>
+        <w:t xml:space="preserve"> , gdzie </w:t>
+      </w:r>
+      <m:oMath>
+        <m:sSub>
+          <m:sSubPr>
+            <m:ctrlPr>
+              <w:rPr>
+                <w:rFonts w:ascii="Cambria Math" w:hAnsi="Cambria Math"/>
+                <w:i/>
+              </w:rPr>
+            </m:ctrlPr>
+          </m:sSubPr>
+          <m:e>
+            <m:acc>
+              <m:accPr>
+                <m:chr m:val="̃"/>
+                <m:ctrlPr>
+                  <w:rPr>
+                    <w:rFonts w:ascii="Cambria Math" w:hAnsi="Cambria Math"/>
+                    <w:i/>
+                  </w:rPr>
+                </m:ctrlPr>
+              </m:accPr>
+              <m:e>
+                <m:r>
+                  <w:rPr>
+                    <w:rFonts w:ascii="Cambria Math" w:hAnsi="Cambria Math"/>
+                  </w:rPr>
+                  <m:t>v</m:t>
+                </m:r>
+              </m:e>
+            </m:acc>
+          </m:e>
+          <m:sub>
+            <m:r>
+              <w:rPr>
+                <w:rFonts w:ascii="Cambria Math" w:hAnsi="Cambria Math"/>
+              </w:rPr>
+              <m:t>1</m:t>
+            </m:r>
+          </m:sub>
+        </m:sSub>
+        <m:sSub>
+          <m:sSubPr>
+            <m:ctrlPr>
+              <w:rPr>
+                <w:rFonts w:ascii="Cambria Math" w:eastAsiaTheme="minorEastAsia" w:hAnsi="Cambria Math"/>
+                <w:i/>
+              </w:rPr>
+            </m:ctrlPr>
+          </m:sSubPr>
+          <m:e>
+            <m:r>
+              <w:rPr>
+                <w:rFonts w:ascii="Cambria Math" w:eastAsiaTheme="minorEastAsia" w:hAnsi="Cambria Math"/>
+              </w:rPr>
+              <m:t>v</m:t>
+            </m:r>
+          </m:e>
+          <m:sub>
+            <m:r>
+              <w:rPr>
+                <w:rFonts w:ascii="Cambria Math" w:eastAsiaTheme="minorEastAsia" w:hAnsi="Cambria Math"/>
+              </w:rPr>
+              <m:t>2</m:t>
+            </m:r>
+          </m:sub>
+        </m:sSub>
+        <m:r>
+          <w:rPr>
+            <w:rFonts w:ascii="Cambria Math" w:eastAsiaTheme="minorEastAsia" w:hAnsi="Cambria Math"/>
+          </w:rPr>
+          <m:t>≡</m:t>
+        </m:r>
+        <m:sSub>
+          <m:sSubPr>
+            <m:ctrlPr>
+              <w:rPr>
+                <w:rFonts w:ascii="Cambria Math" w:eastAsiaTheme="minorEastAsia" w:hAnsi="Cambria Math"/>
+                <w:i/>
+              </w:rPr>
+            </m:ctrlPr>
+          </m:sSubPr>
+          <m:e>
+            <m:r>
+              <w:rPr>
+                <w:rFonts w:ascii="Cambria Math" w:eastAsiaTheme="minorEastAsia" w:hAnsi="Cambria Math"/>
+              </w:rPr>
+              <m:t>v</m:t>
+            </m:r>
+          </m:e>
+          <m:sub>
+            <m:r>
+              <w:rPr>
+                <w:rFonts w:ascii="Cambria Math" w:eastAsiaTheme="minorEastAsia" w:hAnsi="Cambria Math"/>
+              </w:rPr>
+              <m:t>1</m:t>
+            </m:r>
+          </m:sub>
+        </m:sSub>
+        <m:r>
+          <w:rPr>
+            <w:rFonts w:ascii="Cambria Math" w:eastAsiaTheme="minorEastAsia" w:hAnsi="Cambria Math"/>
+          </w:rPr>
+          <m:t>×</m:t>
+        </m:r>
+        <m:sSub>
+          <m:sSubPr>
+            <m:ctrlPr>
+              <w:rPr>
+                <w:rFonts w:ascii="Cambria Math" w:hAnsi="Cambria Math"/>
+                <w:i/>
+              </w:rPr>
+            </m:ctrlPr>
+          </m:sSubPr>
+          <m:e>
+            <m:r>
+              <w:rPr>
+                <w:rFonts w:ascii="Cambria Math" w:hAnsi="Cambria Math"/>
+              </w:rPr>
+              <m:t>v</m:t>
+            </m:r>
+          </m:e>
+          <m:sub>
+            <m:r>
+              <w:rPr>
+                <w:rFonts w:ascii="Cambria Math" w:hAnsi="Cambria Math"/>
+              </w:rPr>
+              <m:t>2</m:t>
+            </m:r>
+          </m:sub>
+        </m:sSub>
+      </m:oMath>
+      <w:r>
+        <w:rPr>
+          <w:rFonts w:eastAsiaTheme="minorEastAsia"/>
+        </w:rPr>
+        <w:t xml:space="preserve"> dla każdego </w:t>
+      </w:r>
+      <m:oMath>
+        <m:sSub>
+          <m:sSubPr>
+            <m:ctrlPr>
+              <w:rPr>
+                <w:rFonts w:ascii="Cambria Math" w:eastAsiaTheme="minorEastAsia" w:hAnsi="Cambria Math"/>
+                <w:i/>
+              </w:rPr>
+            </m:ctrlPr>
+          </m:sSubPr>
+          <m:e>
+            <m:r>
+              <w:rPr>
+                <w:rFonts w:ascii="Cambria Math" w:eastAsiaTheme="minorEastAsia" w:hAnsi="Cambria Math"/>
+              </w:rPr>
+              <m:t>v</m:t>
+            </m:r>
+          </m:e>
+          <m:sub>
+            <m:r>
+              <w:rPr>
+                <w:rFonts w:ascii="Cambria Math" w:eastAsiaTheme="minorEastAsia" w:hAnsi="Cambria Math"/>
+              </w:rPr>
+              <m:t>2</m:t>
+            </m:r>
+          </m:sub>
+        </m:sSub>
+        <m:r>
+          <w:rPr>
+            <w:rFonts w:ascii="Cambria Math" w:eastAsiaTheme="minorEastAsia" w:hAnsi="Cambria Math"/>
+          </w:rPr>
+          <m:t>∈</m:t>
+        </m:r>
+        <m:sSup>
+          <m:sSupPr>
+            <m:ctrlPr>
+              <w:rPr>
+                <w:rFonts w:ascii="Cambria Math" w:eastAsiaTheme="minorEastAsia" w:hAnsi="Cambria Math"/>
+                <w:i/>
+              </w:rPr>
+            </m:ctrlPr>
+          </m:sSupPr>
+          <m:e>
+            <m:r>
+              <m:rPr>
+                <m:scr m:val="double-struck"/>
+              </m:rPr>
+              <w:rPr>
+                <w:rFonts w:ascii="Cambria Math" w:hAnsi="Cambria Math"/>
+              </w:rPr>
+              <m:t>R</m:t>
+            </m:r>
+          </m:e>
+          <m:sup>
+            <m:r>
+              <w:rPr>
+                <w:rFonts w:ascii="Cambria Math" w:eastAsiaTheme="minorEastAsia" w:hAnsi="Cambria Math"/>
+              </w:rPr>
+              <m:t>3</m:t>
+            </m:r>
+          </m:sup>
+        </m:sSup>
+      </m:oMath>
+    </w:p>
+    <w:p>
+      <w:pPr>
+        <w:pStyle w:val="Akapitzlist"/>
+        <w:numPr>
+          <w:ilvl w:val="0"/>
+          <w:numId w:val="9"/>
+        </w:numPr>
+        <w:ind w:left="1512"/>
+      </w:pPr>
+      <m:oMath>
+        <m:sSub>
+          <m:sSubPr>
+            <m:ctrlPr>
+              <w:rPr>
+                <w:rFonts w:ascii="Cambria Math" w:hAnsi="Cambria Math"/>
+                <w:i/>
+              </w:rPr>
+            </m:ctrlPr>
+          </m:sSubPr>
+          <m:e>
+            <m:r>
+              <w:rPr>
+                <w:rFonts w:ascii="Cambria Math" w:hAnsi="Cambria Math"/>
+              </w:rPr>
+              <m:t>ω</m:t>
+            </m:r>
+          </m:e>
+          <m:sub>
+            <m:r>
+              <w:rPr>
+                <w:rFonts w:ascii="Cambria Math" w:hAnsi="Cambria Math"/>
+              </w:rPr>
+              <m:t>h</m:t>
+            </m:r>
+          </m:sub>
+        </m:sSub>
+        <m:r>
+          <w:rPr>
+            <w:rFonts w:ascii="Cambria Math" w:eastAsiaTheme="minorEastAsia" w:hAnsi="Cambria Math"/>
+          </w:rPr>
+          <m:t>∈</m:t>
+        </m:r>
+        <m:sSup>
+          <m:sSupPr>
+            <m:ctrlPr>
+              <w:rPr>
+                <w:rFonts w:ascii="Cambria Math" w:eastAsiaTheme="minorEastAsia" w:hAnsi="Cambria Math"/>
+                <w:i/>
+              </w:rPr>
+            </m:ctrlPr>
+          </m:sSupPr>
+          <m:e>
+            <m:r>
+              <m:rPr>
+                <m:scr m:val="double-struck"/>
+              </m:rPr>
+              <w:rPr>
+                <w:rFonts w:ascii="Cambria Math" w:hAnsi="Cambria Math"/>
+              </w:rPr>
+              <m:t>R</m:t>
+            </m:r>
+          </m:e>
+          <m:sup>
+            <m:r>
+              <w:rPr>
+                <w:rFonts w:ascii="Cambria Math" w:eastAsiaTheme="minorEastAsia" w:hAnsi="Cambria Math"/>
+              </w:rPr>
+              <m:t>3</m:t>
+            </m:r>
+          </m:sup>
+        </m:sSup>
+      </m:oMath>
+      <w:r>
+        <w:rPr>
+          <w:rFonts w:eastAsiaTheme="minorEastAsia"/>
+        </w:rPr>
+        <w:t xml:space="preserve"> - prędkość kątowa sześciennej kostki w odniesieniu do układu odniesienia </w:t>
+      </w:r>
+      <m:oMath>
+        <m:d>
+          <m:dPr>
+            <m:begChr m:val="{"/>
+            <m:endChr m:val="}"/>
+            <m:ctrlPr>
+              <w:rPr>
+                <w:rFonts w:ascii="Cambria Math" w:eastAsiaTheme="minorEastAsia" w:hAnsi="Cambria Math"/>
+                <w:i/>
+              </w:rPr>
+            </m:ctrlPr>
+          </m:dPr>
+          <m:e>
+            <m:r>
+              <m:rPr>
+                <m:sty m:val="p"/>
+              </m:rPr>
+              <w:rPr>
+                <w:rFonts w:ascii="Cambria Math" w:eastAsiaTheme="minorEastAsia" w:hAnsi="Cambria Math"/>
+              </w:rPr>
+              <m:t>Ι</m:t>
+            </m:r>
+          </m:e>
+        </m:d>
+      </m:oMath>
+    </w:p>
+    <w:p>
+      <w:pPr>
+        <w:pStyle w:val="Akapitzlist"/>
+        <w:numPr>
+          <w:ilvl w:val="0"/>
+          <w:numId w:val="9"/>
+        </w:numPr>
+        <w:ind w:left="1512"/>
+      </w:pPr>
+      <m:oMath>
+        <m:sSub>
+          <m:sSubPr>
+            <m:ctrlPr>
+              <w:rPr>
+                <w:rFonts w:ascii="Cambria Math" w:hAnsi="Cambria Math"/>
+                <w:i/>
+              </w:rPr>
+            </m:ctrlPr>
+          </m:sSubPr>
+          <m:e>
+            <m:r>
+              <w:rPr>
+                <w:rFonts w:ascii="Cambria Math" w:hAnsi="Cambria Math"/>
+              </w:rPr>
+              <m:t>ω</m:t>
+            </m:r>
+          </m:e>
+          <m:sub>
+            <m:r>
+              <w:rPr>
+                <w:rFonts w:ascii="Cambria Math" w:hAnsi="Cambria Math"/>
+              </w:rPr>
+              <m:t>Wi</m:t>
+            </m:r>
+          </m:sub>
+        </m:sSub>
+        <m:r>
+          <w:rPr>
+            <w:rFonts w:ascii="Cambria Math" w:eastAsiaTheme="minorEastAsia" w:hAnsi="Cambria Math"/>
+          </w:rPr>
+          <m:t>∈</m:t>
+        </m:r>
+        <m:r>
+          <m:rPr>
+            <m:scr m:val="double-struck"/>
+          </m:rPr>
+          <w:rPr>
+            <w:rFonts w:ascii="Cambria Math" w:hAnsi="Cambria Math"/>
+          </w:rPr>
+          <m:t xml:space="preserve"> R, </m:t>
+        </m:r>
+        <m:r>
+          <w:rPr>
+            <w:rFonts w:ascii="Cambria Math" w:hAnsi="Cambria Math"/>
+          </w:rPr>
+          <m:t>i=1,2,3</m:t>
+        </m:r>
+      </m:oMath>
+      <w:r>
+        <w:rPr>
+          <w:rFonts w:eastAsiaTheme="minorEastAsia"/>
+        </w:rPr>
+        <w:t xml:space="preserve">  - prędkości kątowe kół reakcyjnych wokół osi rotacyjnej </w:t>
+      </w:r>
+      <m:oMath>
+        <m:r>
+          <m:rPr>
+            <m:sty m:val="p"/>
+          </m:rPr>
+          <w:rPr>
+            <w:rFonts w:ascii="Cambria Math" w:eastAsiaTheme="minorEastAsia" w:hAnsi="Cambria Math"/>
+          </w:rPr>
+          <m:t>Β</m:t>
+        </m:r>
+        <m:sSub>
+          <m:sSubPr>
+            <m:ctrlPr>
+              <w:rPr>
+                <w:rFonts w:ascii="Cambria Math" w:eastAsiaTheme="minorEastAsia" w:hAnsi="Cambria Math"/>
+                <w:i/>
+              </w:rPr>
+            </m:ctrlPr>
+          </m:sSubPr>
+          <m:e>
+            <m:r>
+              <w:rPr>
+                <w:rFonts w:ascii="Cambria Math" w:eastAsiaTheme="minorEastAsia" w:hAnsi="Cambria Math"/>
+              </w:rPr>
+              <m:t>ε</m:t>
+            </m:r>
+          </m:e>
+          <m:sub>
+            <m:r>
+              <w:rPr>
+                <w:rFonts w:ascii="Cambria Math" w:eastAsiaTheme="minorEastAsia" w:hAnsi="Cambria Math"/>
+              </w:rPr>
+              <m:t>i</m:t>
+            </m:r>
+          </m:sub>
+        </m:sSub>
+      </m:oMath>
+    </w:p>
+    <w:p>
+      <w:pPr>
+        <w:pStyle w:val="Akapitzlist"/>
+        <w:numPr>
+          <w:ilvl w:val="0"/>
+          <w:numId w:val="9"/>
+        </w:numPr>
+        <w:ind w:left="1512"/>
+      </w:pPr>
+      <m:oMath>
+        <m:sPre>
+          <m:sPrePr>
+            <m:ctrlPr>
+              <w:rPr>
+                <w:rFonts w:ascii="Cambria Math" w:hAnsi="Cambria Math"/>
+                <w:i/>
+              </w:rPr>
+            </m:ctrlPr>
+          </m:sPrePr>
+          <m:sub>
+            <m:r>
+              <w:rPr>
+                <w:rFonts w:ascii="Cambria Math" w:hAnsi="Cambria Math"/>
+              </w:rPr>
+              <m:t>B</m:t>
+            </m:r>
+          </m:sub>
+          <m:sup>
+            <m:r>
+              <w:rPr>
+                <w:rFonts w:ascii="Cambria Math" w:hAnsi="Cambria Math"/>
+              </w:rPr>
+              <m:t>I</m:t>
+            </m:r>
+          </m:sup>
+          <m:e>
+            <m:r>
+              <w:rPr>
+                <w:rFonts w:ascii="Cambria Math" w:hAnsi="Cambria Math"/>
+              </w:rPr>
+              <m:t>R</m:t>
+            </m:r>
+          </m:e>
+        </m:sPre>
+        <m:r>
+          <w:rPr>
+            <w:rFonts w:ascii="Cambria Math" w:eastAsiaTheme="minorEastAsia" w:hAnsi="Cambria Math"/>
+          </w:rPr>
+          <m:t>∈</m:t>
+        </m:r>
+        <m:r>
+          <w:rPr>
+            <w:rFonts w:ascii="Cambria Math" w:hAnsi="Cambria Math"/>
+          </w:rPr>
+          <m:t xml:space="preserve"> SO(3)</m:t>
+        </m:r>
+      </m:oMath>
+      <w:r>
+        <w:rPr>
+          <w:rFonts w:eastAsiaTheme="minorEastAsia"/>
+        </w:rPr>
+        <w:t xml:space="preserve"> - podstawa kostki w stosunku do układu odniesienia </w:t>
+      </w:r>
+      <m:oMath>
+        <m:d>
+          <m:dPr>
+            <m:begChr m:val="{"/>
+            <m:endChr m:val="}"/>
+            <m:ctrlPr>
+              <w:rPr>
+                <w:rFonts w:ascii="Cambria Math" w:eastAsiaTheme="minorEastAsia" w:hAnsi="Cambria Math"/>
+                <w:i/>
+              </w:rPr>
+            </m:ctrlPr>
+          </m:dPr>
+          <m:e>
+            <m:r>
+              <m:rPr>
+                <m:sty m:val="p"/>
+              </m:rPr>
+              <w:rPr>
+                <w:rFonts w:ascii="Cambria Math" w:eastAsiaTheme="minorEastAsia" w:hAnsi="Cambria Math"/>
+              </w:rPr>
+              <m:t>Ι</m:t>
+            </m:r>
+          </m:e>
+        </m:d>
+      </m:oMath>
+    </w:p>
+    <w:p>
+      <w:pPr>
+        <w:pStyle w:val="Akapitzlist"/>
+        <w:numPr>
+          <w:ilvl w:val="0"/>
+          <w:numId w:val="9"/>
+        </w:numPr>
+        <w:ind w:left="1512"/>
+      </w:pPr>
+      <m:oMath>
+        <m:r>
+          <w:rPr>
+            <w:rFonts w:ascii="Cambria Math" w:hAnsi="Cambria Math"/>
+          </w:rPr>
+          <w:lastRenderedPageBreak/>
+          <m:t>ϕ=</m:t>
+        </m:r>
+        <m:d>
+          <m:dPr>
+            <m:ctrlPr>
+              <w:rPr>
+                <w:rFonts w:ascii="Cambria Math" w:hAnsi="Cambria Math"/>
+                <w:i/>
+              </w:rPr>
+            </m:ctrlPr>
+          </m:dPr>
+          <m:e>
+            <m:r>
+              <w:rPr>
+                <w:rFonts w:ascii="Cambria Math" w:hAnsi="Cambria Math"/>
+              </w:rPr>
+              <m:t>yaw</m:t>
+            </m:r>
+            <m:d>
+              <m:dPr>
+                <m:ctrlPr>
+                  <w:rPr>
+                    <w:rFonts w:ascii="Cambria Math" w:hAnsi="Cambria Math"/>
+                    <w:i/>
+                  </w:rPr>
+                </m:ctrlPr>
+              </m:dPr>
+              <m:e>
+                <m:r>
+                  <w:rPr>
+                    <w:rFonts w:ascii="Cambria Math" w:hAnsi="Cambria Math"/>
+                  </w:rPr>
+                  <m:t>α</m:t>
+                </m:r>
+              </m:e>
+            </m:d>
+            <m:r>
+              <w:rPr>
+                <w:rFonts w:ascii="Cambria Math" w:hAnsi="Cambria Math"/>
+              </w:rPr>
+              <m:t>, pitch</m:t>
+            </m:r>
+            <m:d>
+              <m:dPr>
+                <m:ctrlPr>
+                  <w:rPr>
+                    <w:rFonts w:ascii="Cambria Math" w:hAnsi="Cambria Math"/>
+                    <w:i/>
+                  </w:rPr>
+                </m:ctrlPr>
+              </m:dPr>
+              <m:e>
+                <m:r>
+                  <w:rPr>
+                    <w:rFonts w:ascii="Cambria Math" w:hAnsi="Cambria Math"/>
+                  </w:rPr>
+                  <m:t>β</m:t>
+                </m:r>
+              </m:e>
+            </m:d>
+            <m:r>
+              <w:rPr>
+                <w:rFonts w:ascii="Cambria Math" w:hAnsi="Cambria Math"/>
+              </w:rPr>
+              <m:t>, roll</m:t>
+            </m:r>
+            <m:d>
+              <m:dPr>
+                <m:ctrlPr>
+                  <w:rPr>
+                    <w:rFonts w:ascii="Cambria Math" w:hAnsi="Cambria Math"/>
+                    <w:i/>
+                  </w:rPr>
+                </m:ctrlPr>
+              </m:dPr>
+              <m:e>
+                <m:r>
+                  <w:rPr>
+                    <w:rFonts w:ascii="Cambria Math" w:hAnsi="Cambria Math"/>
+                  </w:rPr>
+                  <m:t>γ</m:t>
+                </m:r>
+              </m:e>
+            </m:d>
+          </m:e>
+        </m:d>
+      </m:oMath>
+      <w:r>
+        <w:rPr>
+          <w:rFonts w:eastAsiaTheme="minorEastAsia"/>
+        </w:rPr>
+        <w:t xml:space="preserve"> - podstawa kostki wyrażona w kątach </w:t>
+      </w:r>
+      <w:proofErr w:type="spellStart"/>
+      <w:r>
+        <w:rPr>
+          <w:rFonts w:eastAsiaTheme="minorEastAsia"/>
+        </w:rPr>
+        <w:t>zyx-Eulera</w:t>
+      </w:r>
+      <w:proofErr w:type="spellEnd"/>
+    </w:p>
+    <w:p>
+      <w:pPr>
+        <w:pStyle w:val="Akapitzlist"/>
+        <w:numPr>
+          <w:ilvl w:val="0"/>
+          <w:numId w:val="9"/>
+        </w:numPr>
+        <w:ind w:left="1512"/>
+        <w:rPr>
+          <w:rFonts w:eastAsiaTheme="minorEastAsia"/>
+        </w:rPr>
+      </w:pPr>
+      <m:oMath>
+        <m:sSub>
+          <m:sSubPr>
+            <m:ctrlPr>
+              <w:rPr>
+                <w:rFonts w:ascii="Cambria Math" w:hAnsi="Cambria Math"/>
+                <w:i/>
+              </w:rPr>
+            </m:ctrlPr>
+          </m:sSubPr>
+          <m:e>
+            <m:r>
+              <w:rPr>
+                <w:rFonts w:ascii="Cambria Math" w:hAnsi="Cambria Math"/>
+              </w:rPr>
+              <m:t>r</m:t>
+            </m:r>
+          </m:e>
+          <m:sub>
+            <m:r>
+              <w:rPr>
+                <w:rFonts w:ascii="Cambria Math" w:hAnsi="Cambria Math"/>
+              </w:rPr>
+              <m:t>h</m:t>
+            </m:r>
+          </m:sub>
+        </m:sSub>
+      </m:oMath>
+      <w:r>
+        <w:rPr>
+          <w:rFonts w:eastAsiaTheme="minorEastAsia"/>
+        </w:rPr>
+        <w:t xml:space="preserve">- pozycja środka masy ramki kostki wyrażona w układzie współrzędnych kostki </w:t>
+      </w:r>
+      <m:oMath>
+        <m:d>
+          <m:dPr>
+            <m:begChr m:val="{"/>
+            <m:endChr m:val="}"/>
+            <m:ctrlPr>
+              <w:rPr>
+                <w:rFonts w:ascii="Cambria Math" w:eastAsiaTheme="minorEastAsia" w:hAnsi="Cambria Math"/>
+                <w:i/>
+              </w:rPr>
+            </m:ctrlPr>
+          </m:dPr>
+          <m:e>
+            <m:r>
+              <m:rPr>
+                <m:sty m:val="p"/>
+              </m:rPr>
+              <w:rPr>
+                <w:rFonts w:ascii="Cambria Math" w:eastAsiaTheme="minorEastAsia" w:hAnsi="Cambria Math"/>
+              </w:rPr>
+              <m:t>Β</m:t>
+            </m:r>
+          </m:e>
+        </m:d>
+      </m:oMath>
+    </w:p>
+    <w:p>
+      <w:pPr>
+        <w:pStyle w:val="Akapitzlist"/>
+        <w:numPr>
+          <w:ilvl w:val="0"/>
+          <w:numId w:val="9"/>
+        </w:numPr>
+        <w:ind w:left="1512"/>
+        <w:rPr>
+          <w:rFonts w:eastAsiaTheme="minorEastAsia"/>
+        </w:rPr>
+      </w:pPr>
+      <m:oMath>
+        <m:sSub>
+          <m:sSubPr>
+            <m:ctrlPr>
+              <w:rPr>
+                <w:rFonts w:ascii="Cambria Math" w:eastAsiaTheme="minorEastAsia" w:hAnsi="Cambria Math"/>
+                <w:i/>
+              </w:rPr>
+            </m:ctrlPr>
+          </m:sSubPr>
+          <m:e>
+            <m:r>
+              <w:rPr>
+                <w:rFonts w:ascii="Cambria Math" w:eastAsiaTheme="minorEastAsia" w:hAnsi="Cambria Math"/>
+              </w:rPr>
+              <m:t>m</m:t>
+            </m:r>
+          </m:e>
+          <m:sub>
+            <m:r>
+              <w:rPr>
+                <w:rFonts w:ascii="Cambria Math" w:eastAsiaTheme="minorEastAsia" w:hAnsi="Cambria Math"/>
+              </w:rPr>
+              <m:t>h</m:t>
+            </m:r>
+          </m:sub>
+        </m:sSub>
+      </m:oMath>
+      <w:r>
+        <w:rPr>
+          <w:rFonts w:eastAsiaTheme="minorEastAsia"/>
+        </w:rPr>
+        <w:t>- masa ramki kostki</w:t>
+      </w:r>
+    </w:p>
+    <w:p>
+      <w:pPr>
+        <w:pStyle w:val="Akapitzlist"/>
+        <w:numPr>
+          <w:ilvl w:val="0"/>
+          <w:numId w:val="9"/>
+        </w:numPr>
+        <w:ind w:left="1512"/>
+        <w:rPr>
+          <w:rFonts w:eastAsiaTheme="minorEastAsia"/>
+        </w:rPr>
+      </w:pPr>
+      <m:oMath>
+        <m:r>
+          <m:rPr>
+            <m:sty m:val="p"/>
+          </m:rPr>
+          <w:rPr>
+            <w:rFonts w:ascii="Cambria Math" w:hAnsi="Cambria Math"/>
+          </w:rPr>
+          <m:t>Μ</m:t>
+        </m:r>
+      </m:oMath>
+      <w:r>
+        <w:rPr>
+          <w:rFonts w:eastAsiaTheme="minorEastAsia"/>
+        </w:rPr>
+        <w:t xml:space="preserve"> - masa całego układu</w:t>
+      </w:r>
+    </w:p>
+    <w:p>
+      <w:pPr>
+        <w:pStyle w:val="Akapitzlist"/>
+        <w:numPr>
+          <w:ilvl w:val="0"/>
+          <w:numId w:val="9"/>
+        </w:numPr>
+        <w:ind w:left="1512"/>
+        <w:rPr>
+          <w:rFonts w:eastAsiaTheme="minorEastAsia"/>
+        </w:rPr>
+      </w:pPr>
+      <m:oMath>
+        <m:r>
+          <w:rPr>
+            <w:rFonts w:ascii="Cambria Math" w:eastAsiaTheme="minorEastAsia" w:hAnsi="Cambria Math"/>
+          </w:rPr>
+          <m:t>g=g0</m:t>
+        </m:r>
+        <m:d>
+          <m:dPr>
+            <m:ctrlPr>
+              <w:rPr>
+                <w:rFonts w:ascii="Cambria Math" w:eastAsiaTheme="minorEastAsia" w:hAnsi="Cambria Math"/>
+                <w:i/>
+              </w:rPr>
+            </m:ctrlPr>
+          </m:dPr>
+          <m:e>
+            <m:r>
+              <w:rPr>
+                <w:rFonts w:ascii="Cambria Math" w:eastAsiaTheme="minorEastAsia" w:hAnsi="Cambria Math"/>
+              </w:rPr>
+              <m:t>sin</m:t>
+            </m:r>
+            <m:d>
+              <m:dPr>
+                <m:ctrlPr>
+                  <w:rPr>
+                    <w:rFonts w:ascii="Cambria Math" w:eastAsiaTheme="minorEastAsia" w:hAnsi="Cambria Math"/>
+                    <w:i/>
+                  </w:rPr>
+                </m:ctrlPr>
+              </m:dPr>
+              <m:e>
+                <m:r>
+                  <w:rPr>
+                    <w:rFonts w:ascii="Cambria Math" w:eastAsiaTheme="minorEastAsia" w:hAnsi="Cambria Math"/>
+                  </w:rPr>
+                  <m:t>β</m:t>
+                </m:r>
+              </m:e>
+            </m:d>
+            <m:r>
+              <w:rPr>
+                <w:rFonts w:ascii="Cambria Math" w:eastAsiaTheme="minorEastAsia" w:hAnsi="Cambria Math"/>
+              </w:rPr>
+              <m:t>,-sin</m:t>
+            </m:r>
+            <m:d>
+              <m:dPr>
+                <m:ctrlPr>
+                  <w:rPr>
+                    <w:rFonts w:ascii="Cambria Math" w:eastAsiaTheme="minorEastAsia" w:hAnsi="Cambria Math"/>
+                    <w:i/>
+                  </w:rPr>
+                </m:ctrlPr>
+              </m:dPr>
+              <m:e>
+                <m:r>
+                  <w:rPr>
+                    <w:rFonts w:ascii="Cambria Math" w:eastAsiaTheme="minorEastAsia" w:hAnsi="Cambria Math"/>
+                  </w:rPr>
+                  <m:t>γ</m:t>
+                </m:r>
+              </m:e>
+            </m:d>
+            <m:r>
+              <w:rPr>
+                <w:rFonts w:ascii="Cambria Math" w:eastAsiaTheme="minorEastAsia" w:hAnsi="Cambria Math"/>
+              </w:rPr>
+              <m:t>cos</m:t>
+            </m:r>
+            <m:d>
+              <m:dPr>
+                <m:ctrlPr>
+                  <w:rPr>
+                    <w:rFonts w:ascii="Cambria Math" w:eastAsiaTheme="minorEastAsia" w:hAnsi="Cambria Math"/>
+                    <w:i/>
+                  </w:rPr>
+                </m:ctrlPr>
+              </m:dPr>
+              <m:e>
+                <m:r>
+                  <w:rPr>
+                    <w:rFonts w:ascii="Cambria Math" w:eastAsiaTheme="minorEastAsia" w:hAnsi="Cambria Math"/>
+                  </w:rPr>
+                  <m:t>β</m:t>
+                </m:r>
+              </m:e>
+            </m:d>
+            <m:r>
+              <w:rPr>
+                <w:rFonts w:ascii="Cambria Math" w:eastAsiaTheme="minorEastAsia" w:hAnsi="Cambria Math"/>
+              </w:rPr>
+              <m:t>,-cos</m:t>
+            </m:r>
+            <m:d>
+              <m:dPr>
+                <m:ctrlPr>
+                  <w:rPr>
+                    <w:rFonts w:ascii="Cambria Math" w:eastAsiaTheme="minorEastAsia" w:hAnsi="Cambria Math"/>
+                    <w:i/>
+                  </w:rPr>
+                </m:ctrlPr>
+              </m:dPr>
+              <m:e>
+                <m:r>
+                  <w:rPr>
+                    <w:rFonts w:ascii="Cambria Math" w:eastAsiaTheme="minorEastAsia" w:hAnsi="Cambria Math"/>
+                  </w:rPr>
+                  <m:t>γ</m:t>
+                </m:r>
+              </m:e>
+            </m:d>
+            <m:r>
+              <w:rPr>
+                <w:rFonts w:ascii="Cambria Math" w:eastAsiaTheme="minorEastAsia" w:hAnsi="Cambria Math"/>
+              </w:rPr>
+              <m:t>sin</m:t>
+            </m:r>
+            <m:d>
+              <m:dPr>
+                <m:ctrlPr>
+                  <w:rPr>
+                    <w:rFonts w:ascii="Cambria Math" w:eastAsiaTheme="minorEastAsia" w:hAnsi="Cambria Math"/>
+                    <w:i/>
+                  </w:rPr>
+                </m:ctrlPr>
+              </m:dPr>
+              <m:e>
+                <m:r>
+                  <w:rPr>
+                    <w:rFonts w:ascii="Cambria Math" w:eastAsiaTheme="minorEastAsia" w:hAnsi="Cambria Math"/>
+                  </w:rPr>
+                  <m:t>β</m:t>
+                </m:r>
+              </m:e>
+            </m:d>
+          </m:e>
+        </m:d>
+      </m:oMath>
+      <w:r>
+        <w:rPr>
+          <w:rFonts w:eastAsiaTheme="minorEastAsia"/>
+        </w:rPr>
+        <w:t xml:space="preserve"> - wektor siły grawitacji, </w:t>
+      </w:r>
+      <m:oMath>
+        <m:r>
+          <w:rPr>
+            <w:rFonts w:ascii="Cambria Math" w:eastAsiaTheme="minorEastAsia" w:hAnsi="Cambria Math"/>
+          </w:rPr>
+          <m:t>g0=9.81 m*</m:t>
+        </m:r>
+        <m:sSup>
+          <m:sSupPr>
+            <m:ctrlPr>
+              <w:rPr>
+                <w:rFonts w:ascii="Cambria Math" w:eastAsiaTheme="minorEastAsia" w:hAnsi="Cambria Math"/>
+                <w:i/>
+              </w:rPr>
+            </m:ctrlPr>
+          </m:sSupPr>
+          <m:e>
+            <m:r>
+              <w:rPr>
+                <w:rFonts w:ascii="Cambria Math" w:eastAsiaTheme="minorEastAsia" w:hAnsi="Cambria Math"/>
+              </w:rPr>
+              <m:t>s</m:t>
+            </m:r>
+          </m:e>
+          <m:sup>
+            <m:r>
+              <w:rPr>
+                <w:rFonts w:ascii="Cambria Math" w:eastAsiaTheme="minorEastAsia" w:hAnsi="Cambria Math"/>
+              </w:rPr>
+              <m:t>2</m:t>
+            </m:r>
+          </m:sup>
+        </m:sSup>
+      </m:oMath>
+    </w:p>
+    <w:p>
+      <w:pPr>
+        <w:pStyle w:val="Akapitzlist"/>
+        <w:numPr>
+          <w:ilvl w:val="0"/>
+          <w:numId w:val="9"/>
+        </w:numPr>
+        <w:ind w:left="1512"/>
+      </w:pPr>
+      <m:oMath>
+        <m:sSub>
+          <m:sSubPr>
+            <m:ctrlPr>
+              <w:rPr>
+                <w:rFonts w:ascii="Cambria Math" w:hAnsi="Cambria Math"/>
+                <w:i/>
+              </w:rPr>
+            </m:ctrlPr>
+          </m:sSubPr>
+          <m:e>
+            <m:r>
+              <w:rPr>
+                <w:rFonts w:ascii="Cambria Math" w:hAnsi="Cambria Math"/>
+              </w:rPr>
+              <m:t>K</m:t>
+            </m:r>
+          </m:e>
+          <m:sub>
+            <m:r>
+              <w:rPr>
+                <w:rFonts w:ascii="Cambria Math" w:hAnsi="Cambria Math"/>
+              </w:rPr>
+              <m:t>m</m:t>
+            </m:r>
+          </m:sub>
+        </m:sSub>
+      </m:oMath>
+      <w:r>
+        <w:rPr>
+          <w:rFonts w:eastAsiaTheme="minorEastAsia"/>
+        </w:rPr>
+        <w:t xml:space="preserve"> - stała silnika, </w:t>
+      </w:r>
+      <m:oMath>
+        <m:r>
+          <w:rPr>
+            <w:rFonts w:ascii="Cambria Math" w:eastAsiaTheme="minorEastAsia" w:hAnsi="Cambria Math"/>
+          </w:rPr>
+          <m:t>u=</m:t>
+        </m:r>
+        <m:box>
+          <m:boxPr>
+            <m:opEmu m:val="on"/>
+            <m:ctrlPr>
+              <w:rPr>
+                <w:rFonts w:ascii="Cambria Math" w:eastAsiaTheme="minorEastAsia" w:hAnsi="Cambria Math"/>
+                <w:i/>
+              </w:rPr>
+            </m:ctrlPr>
+          </m:boxPr>
+          <m:e>
+            <m:r>
+              <w:rPr>
+                <w:rFonts w:ascii="Cambria Math" w:hAnsi="Cambria Math"/>
+              </w:rPr>
+              <m:t>∶=</m:t>
+            </m:r>
+          </m:e>
+        </m:box>
+        <m:d>
+          <m:dPr>
+            <m:ctrlPr>
+              <w:rPr>
+                <w:rFonts w:ascii="Cambria Math" w:eastAsiaTheme="minorEastAsia" w:hAnsi="Cambria Math"/>
+                <w:i/>
+              </w:rPr>
+            </m:ctrlPr>
+          </m:dPr>
+          <m:e>
+            <m:sSub>
+              <m:sSubPr>
+                <m:ctrlPr>
+                  <w:rPr>
+                    <w:rFonts w:ascii="Cambria Math" w:eastAsiaTheme="minorEastAsia" w:hAnsi="Cambria Math"/>
+                    <w:i/>
+                  </w:rPr>
+                </m:ctrlPr>
+              </m:sSubPr>
+              <m:e>
+                <m:r>
+                  <w:rPr>
+                    <w:rFonts w:ascii="Cambria Math" w:eastAsiaTheme="minorEastAsia" w:hAnsi="Cambria Math"/>
+                  </w:rPr>
+                  <m:t>u</m:t>
+                </m:r>
+              </m:e>
+              <m:sub>
+                <m:r>
+                  <w:rPr>
+                    <w:rFonts w:ascii="Cambria Math" w:eastAsiaTheme="minorEastAsia" w:hAnsi="Cambria Math"/>
+                  </w:rPr>
+                  <m:t>1</m:t>
+                </m:r>
+              </m:sub>
+            </m:sSub>
+            <m:r>
+              <w:rPr>
+                <w:rFonts w:ascii="Cambria Math" w:eastAsiaTheme="minorEastAsia" w:hAnsi="Cambria Math"/>
+              </w:rPr>
+              <m:t>,</m:t>
+            </m:r>
+            <m:sSub>
+              <m:sSubPr>
+                <m:ctrlPr>
+                  <w:rPr>
+                    <w:rFonts w:ascii="Cambria Math" w:eastAsiaTheme="minorEastAsia" w:hAnsi="Cambria Math"/>
+                    <w:i/>
+                  </w:rPr>
+                </m:ctrlPr>
+              </m:sSubPr>
+              <m:e>
+                <m:r>
+                  <w:rPr>
+                    <w:rFonts w:ascii="Cambria Math" w:eastAsiaTheme="minorEastAsia" w:hAnsi="Cambria Math"/>
+                  </w:rPr>
+                  <m:t>u</m:t>
+                </m:r>
+              </m:e>
+              <m:sub>
+                <m:r>
+                  <w:rPr>
+                    <w:rFonts w:ascii="Cambria Math" w:eastAsiaTheme="minorEastAsia" w:hAnsi="Cambria Math"/>
+                  </w:rPr>
+                  <m:t>2</m:t>
+                </m:r>
+              </m:sub>
+            </m:sSub>
+            <m:r>
+              <w:rPr>
+                <w:rFonts w:ascii="Cambria Math" w:eastAsiaTheme="minorEastAsia" w:hAnsi="Cambria Math"/>
+              </w:rPr>
+              <m:t>,</m:t>
+            </m:r>
+            <m:sSub>
+              <m:sSubPr>
+                <m:ctrlPr>
+                  <w:rPr>
+                    <w:rFonts w:ascii="Cambria Math" w:eastAsiaTheme="minorEastAsia" w:hAnsi="Cambria Math"/>
+                    <w:i/>
+                  </w:rPr>
+                </m:ctrlPr>
+              </m:sSubPr>
+              <m:e>
+                <m:r>
+                  <w:rPr>
+                    <w:rFonts w:ascii="Cambria Math" w:eastAsiaTheme="minorEastAsia" w:hAnsi="Cambria Math"/>
+                  </w:rPr>
+                  <m:t>u</m:t>
+                </m:r>
+              </m:e>
+              <m:sub>
+                <m:r>
+                  <w:rPr>
+                    <w:rFonts w:ascii="Cambria Math" w:eastAsiaTheme="minorEastAsia" w:hAnsi="Cambria Math"/>
+                  </w:rPr>
+                  <m:t>3</m:t>
+                </m:r>
+              </m:sub>
+            </m:sSub>
+          </m:e>
+        </m:d>
+        <m:r>
+          <w:rPr>
+            <w:rFonts w:ascii="Cambria Math" w:eastAsiaTheme="minorEastAsia" w:hAnsi="Cambria Math"/>
+          </w:rPr>
+          <m:t>∈</m:t>
+        </m:r>
+        <m:sSup>
+          <m:sSupPr>
+            <m:ctrlPr>
+              <w:rPr>
+                <w:rFonts w:ascii="Cambria Math" w:eastAsiaTheme="minorEastAsia" w:hAnsi="Cambria Math"/>
+                <w:i/>
+              </w:rPr>
+            </m:ctrlPr>
+          </m:sSupPr>
+          <m:e>
+            <m:r>
+              <m:rPr>
+                <m:scr m:val="double-struck"/>
+              </m:rPr>
+              <w:rPr>
+                <w:rFonts w:ascii="Cambria Math" w:hAnsi="Cambria Math"/>
+              </w:rPr>
+              <m:t>R</m:t>
+            </m:r>
+          </m:e>
+          <m:sup>
+            <m:r>
+              <w:rPr>
+                <w:rFonts w:ascii="Cambria Math" w:eastAsiaTheme="minorEastAsia" w:hAnsi="Cambria Math"/>
+              </w:rPr>
+              <m:t>3</m:t>
+            </m:r>
+          </m:sup>
+        </m:sSup>
+      </m:oMath>
+      <w:r>
+        <w:rPr>
+          <w:rFonts w:eastAsiaTheme="minorEastAsia"/>
+        </w:rPr>
+        <w:t xml:space="preserve">, wejście prądowe na każde z silników, </w:t>
+      </w:r>
+      <m:oMath>
+        <m:sSub>
+          <m:sSubPr>
+            <m:ctrlPr>
+              <w:rPr>
+                <w:rFonts w:ascii="Cambria Math" w:hAnsi="Cambria Math"/>
+                <w:i/>
+              </w:rPr>
+            </m:ctrlPr>
+          </m:sSubPr>
+          <m:e>
+            <m:r>
+              <w:rPr>
+                <w:rFonts w:ascii="Cambria Math" w:hAnsi="Cambria Math"/>
+              </w:rPr>
+              <m:t>C</m:t>
+            </m:r>
+          </m:e>
+          <m:sub>
+            <m:r>
+              <w:rPr>
+                <w:rFonts w:ascii="Cambria Math" w:hAnsi="Cambria Math"/>
+              </w:rPr>
+              <m:t>W</m:t>
+            </m:r>
+          </m:sub>
+        </m:sSub>
+      </m:oMath>
+      <w:r>
+        <w:rPr>
+          <w:rFonts w:eastAsiaTheme="minorEastAsia"/>
+        </w:rPr>
+        <w:t xml:space="preserve"> - stała tłumienia</w:t>
+      </w:r>
+    </w:p>
+    <w:p>
+      <w:pPr>
+        <w:ind w:left="792"/>
+      </w:pPr>
+    </w:p>
+    <w:p/>
+    <w:p>
+      <w:pPr>
+        <w:pStyle w:val="Nagwek2"/>
+        <w:numPr>
+          <w:ilvl w:val="1"/>
+          <w:numId w:val="2"/>
+        </w:numPr>
+      </w:pPr>
+      <w:r>
+        <w:t xml:space="preserve"> Równania ruchu</w:t>
+      </w:r>
+    </w:p>
+    <w:p/>
+    <w:p>
+      <w:pPr>
+        <w:ind w:left="792"/>
+      </w:pPr>
+      <w:r>
+        <w:t>Równania ruchu.</w:t>
+      </w:r>
+    </w:p>
+    <w:p>
+      <w:pPr>
+        <w:jc w:val="both"/>
+        <w:rPr>
+          <w:rFonts w:ascii="Times New Roman" w:hAnsi="Times New Roman" w:cs="Times New Roman"/>
+          <w:b/>
+        </w:rPr>
+      </w:pPr>
     </w:p>
     <w:p>
       <w:pPr>
@@ -3170,7 +4923,6 @@
         </w:numPr>
       </w:pPr>
       <w:r>
-        <w:lastRenderedPageBreak/>
         <w:t xml:space="preserve"> </w:t>
       </w:r>
       <w:bookmarkStart w:id="5" w:name="_Toc484942694"/>
@@ -3373,7 +5125,6 @@
       </w:pPr>
       <w:bookmarkStart w:id="12" w:name="_Toc484942701"/>
       <w:r>
-        <w:lastRenderedPageBreak/>
         <w:t>Testy aplikacji</w:t>
       </w:r>
       <w:bookmarkEnd w:id="12"/>
@@ -3587,7 +5338,6 @@
       </w:pPr>
       <w:bookmarkStart w:id="19" w:name="_Toc484942708"/>
       <w:r>
-        <w:lastRenderedPageBreak/>
         <w:t xml:space="preserve">Dodatek B: Rozwiązywanie równań różniczkowych metodą RK4 w </w:t>
       </w:r>
       <w:proofErr w:type="spellStart"/>
@@ -3957,6 +5707,27 @@
 <file path=word/numbering.xml><?xml version="1.0" encoding="utf-8"?>
 <w:numbering xmlns:ve="http://schemas.openxmlformats.org/markup-compatibility/2006" xmlns:o="urn:schemas-microsoft-com:office:office" xmlns:r="http://schemas.openxmlformats.org/officeDocument/2006/relationships" xmlns:m="http://schemas.openxmlformats.org/officeDocument/2006/math" xmlns:v="urn:schemas-microsoft-com:vml" xmlns:wp="http://schemas.openxmlformats.org/drawingml/2006/wordprocessingDrawing" xmlns:w10="urn:schemas-microsoft-com:office:word" xmlns:w="http://schemas.openxmlformats.org/wordprocessingml/2006/main" xmlns:wne="http://schemas.microsoft.com/office/word/2006/wordml">
   <w:abstractNum w:abstractNumId="0">
+    <w:nsid w:val="FFFFFF89"/>
+    <w:multiLevelType w:val="singleLevel"/>
+    <w:tmpl w:val="8FCE7F4C"/>
+    <w:lvl w:ilvl="0">
+      <w:start w:val="1"/>
+      <w:numFmt w:val="bullet"/>
+      <w:pStyle w:val="Listapunktowana"/>
+      <w:lvlText w:val=""/>
+      <w:lvlJc w:val="left"/>
+      <w:pPr>
+        <w:tabs>
+          <w:tab w:val="num" w:pos="360"/>
+        </w:tabs>
+        <w:ind w:left="360" w:hanging="360"/>
+      </w:pPr>
+      <w:rPr>
+        <w:rFonts w:ascii="Symbol" w:hAnsi="Symbol" w:hint="default"/>
+      </w:rPr>
+    </w:lvl>
+  </w:abstractNum>
+  <w:abstractNum w:abstractNumId="1">
     <w:nsid w:val="053D1A60"/>
     <w:multiLevelType w:val="hybridMultilevel"/>
     <w:tmpl w:val="058A000C"/>
@@ -4042,7 +5813,7 @@
       </w:pPr>
     </w:lvl>
   </w:abstractNum>
-  <w:abstractNum w:abstractNumId="1">
+  <w:abstractNum w:abstractNumId="2">
     <w:nsid w:val="25FD0DD1"/>
     <w:multiLevelType w:val="hybridMultilevel"/>
     <w:tmpl w:val="7B0033D0"/>
@@ -4155,7 +5926,7 @@
       </w:rPr>
     </w:lvl>
   </w:abstractNum>
-  <w:abstractNum w:abstractNumId="2">
+  <w:abstractNum w:abstractNumId="3">
     <w:nsid w:val="2F7553D6"/>
     <w:multiLevelType w:val="hybridMultilevel"/>
     <w:tmpl w:val="1DBAC708"/>
@@ -4241,7 +6012,7 @@
       </w:pPr>
     </w:lvl>
   </w:abstractNum>
-  <w:abstractNum w:abstractNumId="3">
+  <w:abstractNum w:abstractNumId="4">
     <w:nsid w:val="31BB0B93"/>
     <w:multiLevelType w:val="hybridMultilevel"/>
     <w:tmpl w:val="57F23974"/>
@@ -4354,7 +6125,7 @@
       </w:rPr>
     </w:lvl>
   </w:abstractNum>
-  <w:abstractNum w:abstractNumId="4">
+  <w:abstractNum w:abstractNumId="5">
     <w:nsid w:val="4876254B"/>
     <w:multiLevelType w:val="hybridMultilevel"/>
     <w:tmpl w:val="B81C8B56"/>
@@ -4467,7 +6238,7 @@
       </w:rPr>
     </w:lvl>
   </w:abstractNum>
-  <w:abstractNum w:abstractNumId="5">
+  <w:abstractNum w:abstractNumId="6">
     <w:nsid w:val="530951FA"/>
     <w:multiLevelType w:val="hybridMultilevel"/>
     <w:tmpl w:val="99E8D574"/>
@@ -4580,7 +6351,7 @@
       </w:rPr>
     </w:lvl>
   </w:abstractNum>
-  <w:abstractNum w:abstractNumId="6">
+  <w:abstractNum w:abstractNumId="7">
     <w:nsid w:val="62AA62DA"/>
     <w:multiLevelType w:val="multilevel"/>
     <w:tmpl w:val="0415001F"/>
@@ -4666,26 +6437,145 @@
       </w:pPr>
     </w:lvl>
   </w:abstractNum>
+  <w:abstractNum w:abstractNumId="8">
+    <w:nsid w:val="77666239"/>
+    <w:multiLevelType w:val="hybridMultilevel"/>
+    <w:tmpl w:val="FA505F38"/>
+    <w:lvl w:ilvl="0" w:tplc="04150001">
+      <w:start w:val="1"/>
+      <w:numFmt w:val="bullet"/>
+      <w:lvlText w:val=""/>
+      <w:lvlJc w:val="left"/>
+      <w:pPr>
+        <w:ind w:left="720" w:hanging="360"/>
+      </w:pPr>
+      <w:rPr>
+        <w:rFonts w:ascii="Symbol" w:hAnsi="Symbol" w:hint="default"/>
+      </w:rPr>
+    </w:lvl>
+    <w:lvl w:ilvl="1" w:tplc="04150003" w:tentative="1">
+      <w:start w:val="1"/>
+      <w:numFmt w:val="bullet"/>
+      <w:lvlText w:val="o"/>
+      <w:lvlJc w:val="left"/>
+      <w:pPr>
+        <w:ind w:left="1440" w:hanging="360"/>
+      </w:pPr>
+      <w:rPr>
+        <w:rFonts w:ascii="Courier New" w:hAnsi="Courier New" w:cs="Courier New" w:hint="default"/>
+      </w:rPr>
+    </w:lvl>
+    <w:lvl w:ilvl="2" w:tplc="04150005" w:tentative="1">
+      <w:start w:val="1"/>
+      <w:numFmt w:val="bullet"/>
+      <w:lvlText w:val=""/>
+      <w:lvlJc w:val="left"/>
+      <w:pPr>
+        <w:ind w:left="2160" w:hanging="360"/>
+      </w:pPr>
+      <w:rPr>
+        <w:rFonts w:ascii="Wingdings" w:hAnsi="Wingdings" w:hint="default"/>
+      </w:rPr>
+    </w:lvl>
+    <w:lvl w:ilvl="3" w:tplc="04150001" w:tentative="1">
+      <w:start w:val="1"/>
+      <w:numFmt w:val="bullet"/>
+      <w:lvlText w:val=""/>
+      <w:lvlJc w:val="left"/>
+      <w:pPr>
+        <w:ind w:left="2880" w:hanging="360"/>
+      </w:pPr>
+      <w:rPr>
+        <w:rFonts w:ascii="Symbol" w:hAnsi="Symbol" w:hint="default"/>
+      </w:rPr>
+    </w:lvl>
+    <w:lvl w:ilvl="4" w:tplc="04150003" w:tentative="1">
+      <w:start w:val="1"/>
+      <w:numFmt w:val="bullet"/>
+      <w:lvlText w:val="o"/>
+      <w:lvlJc w:val="left"/>
+      <w:pPr>
+        <w:ind w:left="3600" w:hanging="360"/>
+      </w:pPr>
+      <w:rPr>
+        <w:rFonts w:ascii="Courier New" w:hAnsi="Courier New" w:cs="Courier New" w:hint="default"/>
+      </w:rPr>
+    </w:lvl>
+    <w:lvl w:ilvl="5" w:tplc="04150005" w:tentative="1">
+      <w:start w:val="1"/>
+      <w:numFmt w:val="bullet"/>
+      <w:lvlText w:val=""/>
+      <w:lvlJc w:val="left"/>
+      <w:pPr>
+        <w:ind w:left="4320" w:hanging="360"/>
+      </w:pPr>
+      <w:rPr>
+        <w:rFonts w:ascii="Wingdings" w:hAnsi="Wingdings" w:hint="default"/>
+      </w:rPr>
+    </w:lvl>
+    <w:lvl w:ilvl="6" w:tplc="04150001" w:tentative="1">
+      <w:start w:val="1"/>
+      <w:numFmt w:val="bullet"/>
+      <w:lvlText w:val=""/>
+      <w:lvlJc w:val="left"/>
+      <w:pPr>
+        <w:ind w:left="5040" w:hanging="360"/>
+      </w:pPr>
+      <w:rPr>
+        <w:rFonts w:ascii="Symbol" w:hAnsi="Symbol" w:hint="default"/>
+      </w:rPr>
+    </w:lvl>
+    <w:lvl w:ilvl="7" w:tplc="04150003" w:tentative="1">
+      <w:start w:val="1"/>
+      <w:numFmt w:val="bullet"/>
+      <w:lvlText w:val="o"/>
+      <w:lvlJc w:val="left"/>
+      <w:pPr>
+        <w:ind w:left="5760" w:hanging="360"/>
+      </w:pPr>
+      <w:rPr>
+        <w:rFonts w:ascii="Courier New" w:hAnsi="Courier New" w:cs="Courier New" w:hint="default"/>
+      </w:rPr>
+    </w:lvl>
+    <w:lvl w:ilvl="8" w:tplc="04150005" w:tentative="1">
+      <w:start w:val="1"/>
+      <w:numFmt w:val="bullet"/>
+      <w:lvlText w:val=""/>
+      <w:lvlJc w:val="left"/>
+      <w:pPr>
+        <w:ind w:left="6480" w:hanging="360"/>
+      </w:pPr>
+      <w:rPr>
+        <w:rFonts w:ascii="Wingdings" w:hAnsi="Wingdings" w:hint="default"/>
+      </w:rPr>
+    </w:lvl>
+  </w:abstractNum>
   <w:num w:numId="1">
+    <w:abstractNumId w:val="3"/>
+  </w:num>
+  <w:num w:numId="2">
+    <w:abstractNumId w:val="7"/>
+  </w:num>
+  <w:num w:numId="3">
+    <w:abstractNumId w:val="6"/>
+  </w:num>
+  <w:num w:numId="4">
+    <w:abstractNumId w:val="4"/>
+  </w:num>
+  <w:num w:numId="5">
+    <w:abstractNumId w:val="5"/>
+  </w:num>
+  <w:num w:numId="6">
+    <w:abstractNumId w:val="1"/>
+  </w:num>
+  <w:num w:numId="7">
     <w:abstractNumId w:val="2"/>
   </w:num>
-  <w:num w:numId="2">
-    <w:abstractNumId w:val="6"/>
-  </w:num>
-  <w:num w:numId="3">
-    <w:abstractNumId w:val="5"/>
-  </w:num>
-  <w:num w:numId="4">
-    <w:abstractNumId w:val="3"/>
-  </w:num>
-  <w:num w:numId="5">
-    <w:abstractNumId w:val="4"/>
-  </w:num>
-  <w:num w:numId="6">
+  <w:num w:numId="8">
     <w:abstractNumId w:val="0"/>
   </w:num>
-  <w:num w:numId="7">
-    <w:abstractNumId w:val="1"/>
+  <w:num w:numId="9">
+    <w:abstractNumId w:val="8"/>
   </w:num>
 </w:numbering>
 </file>
@@ -5297,6 +7187,19 @@
       <w:sz w:val="24"/>
     </w:rPr>
   </w:style>
+  <w:style w:type="paragraph" w:styleId="Listapunktowana">
+    <w:name w:val="List Bullet"/>
+    <w:basedOn w:val="Normalny"/>
+    <w:uiPriority w:val="99"/>
+    <w:unhideWhenUsed/>
+    <w:rsid w:val="00581FEE"/>
+    <w:pPr>
+      <w:numPr>
+        <w:numId w:val="8"/>
+      </w:numPr>
+      <w:contextualSpacing/>
+    </w:pPr>
+  </w:style>
 </w:styles>
 </file>
 
@@ -5628,7 +7531,7 @@
 </file>
 
 <file path=customXml/itemProps1.xml><?xml version="1.0" encoding="utf-8"?>
-<ds:datastoreItem xmlns:ds="http://schemas.openxmlformats.org/officeDocument/2006/customXml" ds:itemID="{842F931D-D504-4CEA-96BC-896C6C439D75}">
+<ds:datastoreItem xmlns:ds="http://schemas.openxmlformats.org/officeDocument/2006/customXml" ds:itemID="{0EC0A045-A974-4C1B-BC8B-A6CE65A1171C}">
   <ds:schemaRefs>
     <ds:schemaRef ds:uri="http://schemas.openxmlformats.org/officeDocument/2006/bibliography"/>
   </ds:schemaRefs>

</xml_diff>